<commit_message>
pagina regolamento completa e a posto
</commit_message>
<xml_diff>
--- a/regolamento-di-iscrizione/MODULO ISCRIZIONE MAGGIORENNI.docx
+++ b/regolamento-di-iscrizione/MODULO ISCRIZIONE MAGGIORENNI.docx
@@ -1,6 +1,6 @@
 
 <file path=word/document.xml><?xml version="1.0" encoding="utf-8"?>
-<w:document xmlns:ve="http://schemas.openxmlformats.org/markup-compatibility/2006" xmlns:o="urn:schemas-microsoft-com:office:office" xmlns:r="http://schemas.openxmlformats.org/officeDocument/2006/relationships" xmlns:m="http://schemas.openxmlformats.org/officeDocument/2006/math" xmlns:v="urn:schemas-microsoft-com:vml" xmlns:wp="http://schemas.openxmlformats.org/drawingml/2006/wordprocessingDrawing" xmlns:w10="urn:schemas-microsoft-com:office:word" xmlns:w="http://schemas.openxmlformats.org/wordprocessingml/2006/main" xmlns:wne="http://schemas.microsoft.com/office/word/2006/wordml">
+<w:document xmlns:wpc="http://schemas.microsoft.com/office/word/2010/wordprocessingCanvas" xmlns:cx="http://schemas.microsoft.com/office/drawing/2014/chartex" xmlns:cx1="http://schemas.microsoft.com/office/drawing/2015/9/8/chartex" xmlns:cx2="http://schemas.microsoft.com/office/drawing/2015/10/21/chartex" xmlns:cx3="http://schemas.microsoft.com/office/drawing/2016/5/9/chartex" xmlns:cx4="http://schemas.microsoft.com/office/drawing/2016/5/10/chartex" xmlns:cx5="http://schemas.microsoft.com/office/drawing/2016/5/11/chartex" xmlns:cx6="http://schemas.microsoft.com/office/drawing/2016/5/12/chartex" xmlns:cx7="http://schemas.microsoft.com/office/drawing/2016/5/13/chartex" xmlns:cx8="http://schemas.microsoft.com/office/drawing/2016/5/14/chartex" xmlns:mc="http://schemas.openxmlformats.org/markup-compatibility/2006" xmlns:aink="http://schemas.microsoft.com/office/drawing/2016/ink" xmlns:am3d="http://schemas.microsoft.com/office/drawing/2017/model3d" xmlns:o="urn:schemas-microsoft-com:office:office" xmlns:oel="http://schemas.microsoft.com/office/2019/extlst" xmlns:r="http://schemas.openxmlformats.org/officeDocument/2006/relationships" xmlns:m="http://schemas.openxmlformats.org/officeDocument/2006/math" xmlns:v="urn:schemas-microsoft-com:vml" xmlns:wp14="http://schemas.microsoft.com/office/word/2010/wordprocessingDrawing" xmlns:wp="http://schemas.openxmlformats.org/drawingml/2006/wordprocessingDrawing" xmlns:w10="urn:schemas-microsoft-com:office:word" xmlns:w="http://schemas.openxmlformats.org/wordprocessingml/2006/main" xmlns:w14="http://schemas.microsoft.com/office/word/2010/wordml" xmlns:w15="http://schemas.microsoft.com/office/word/2012/wordml" xmlns:w16cex="http://schemas.microsoft.com/office/word/2018/wordml/cex" xmlns:w16cid="http://schemas.microsoft.com/office/word/2016/wordml/cid" xmlns:w16="http://schemas.microsoft.com/office/word/2018/wordml" xmlns:w16sdtdh="http://schemas.microsoft.com/office/word/2020/wordml/sdtdatahash" xmlns:w16se="http://schemas.microsoft.com/office/word/2015/wordml/symex" xmlns:wpg="http://schemas.microsoft.com/office/word/2010/wordprocessingGroup" xmlns:wpi="http://schemas.microsoft.com/office/word/2010/wordprocessingInk" xmlns:wne="http://schemas.microsoft.com/office/word/2006/wordml" xmlns:wps="http://schemas.microsoft.com/office/word/2010/wordprocessingShape" mc:Ignorable="w14 w15 w16se w16cid w16 w16cex w16sdtdh wp14">
   <w:background w:color="FFFFFF"/>
   <w:body>
     <w:p>
@@ -237,25 +237,7 @@
           <w:sz w:val="20"/>
           <w:szCs w:val="20"/>
         </w:rPr>
-        <w:t xml:space="preserve">Residente in via _____________________________________________ </w:t>
-      </w:r>
-      <w:proofErr w:type="spellStart"/>
-      <w:r>
-        <w:rPr>
-          <w:rFonts w:cs="Times New Roman"/>
-          <w:sz w:val="20"/>
-          <w:szCs w:val="20"/>
-        </w:rPr>
-        <w:t>n°</w:t>
-      </w:r>
-      <w:proofErr w:type="spellEnd"/>
-      <w:r>
-        <w:rPr>
-          <w:rFonts w:cs="Times New Roman"/>
-          <w:sz w:val="20"/>
-          <w:szCs w:val="20"/>
-        </w:rPr>
-        <w:t>_______</w:t>
+        <w:t>Residente in via _____________________________________________ n°_______</w:t>
       </w:r>
     </w:p>
     <w:p>
@@ -269,23 +251,31 @@
           <w:szCs w:val="20"/>
         </w:rPr>
       </w:pPr>
-      <w:proofErr w:type="spellStart"/>
       <w:r>
         <w:rPr>
           <w:rFonts w:cs="Times New Roman"/>
           <w:sz w:val="20"/>
           <w:szCs w:val="20"/>
         </w:rPr>
-        <w:t>Cap</w:t>
-      </w:r>
-      <w:proofErr w:type="spellEnd"/>
+        <w:t>Cap _____________Città________________________________</w:t>
+      </w:r>
+      <w:proofErr w:type="gramStart"/>
       <w:r>
         <w:rPr>
           <w:rFonts w:cs="Times New Roman"/>
           <w:sz w:val="20"/>
           <w:szCs w:val="20"/>
         </w:rPr>
-        <w:t xml:space="preserve"> _____________Città_________________________________  Provincia______ </w:t>
+        <w:t>_  Provincia</w:t>
+      </w:r>
+      <w:proofErr w:type="gramEnd"/>
+      <w:r>
+        <w:rPr>
+          <w:rFonts w:cs="Times New Roman"/>
+          <w:sz w:val="20"/>
+          <w:szCs w:val="20"/>
+        </w:rPr>
+        <w:t xml:space="preserve">______ </w:t>
       </w:r>
     </w:p>
     <w:p>
@@ -376,7 +366,7 @@
     </w:p>
     <w:p>
       <w:pPr>
-        <w:pStyle w:val="Corpodeltesto"/>
+        <w:pStyle w:val="Corpotesto"/>
         <w:spacing w:line="360" w:lineRule="auto"/>
         <w:rPr>
           <w:rFonts w:ascii="Verdana" w:hAnsi="Verdana" w:cs="Verdana"/>
@@ -392,15 +382,35 @@
           <w:sz w:val="20"/>
           <w:szCs w:val="20"/>
         </w:rPr>
-        <w:t>- Segnalo eventuali allergie:</w:t>
-      </w:r>
+        <w:t xml:space="preserve">- Segnalo eventuali </w:t>
+      </w:r>
+      <w:proofErr w:type="gramStart"/>
       <w:r>
         <w:rPr>
           <w:rFonts w:ascii="Verdana" w:hAnsi="Verdana" w:cs="Verdana"/>
-          <w:sz w:val="20"/>
-          <w:szCs w:val="20"/>
-        </w:rPr>
-        <w:t>__________________________________________________</w:t>
+          <w:b/>
+          <w:bCs/>
+          <w:sz w:val="20"/>
+          <w:szCs w:val="20"/>
+        </w:rPr>
+        <w:t>allergie:</w:t>
+      </w:r>
+      <w:r>
+        <w:rPr>
+          <w:rFonts w:ascii="Verdana" w:hAnsi="Verdana" w:cs="Verdana"/>
+          <w:sz w:val="20"/>
+          <w:szCs w:val="20"/>
+        </w:rPr>
+        <w:t>_</w:t>
+      </w:r>
+      <w:proofErr w:type="gramEnd"/>
+      <w:r>
+        <w:rPr>
+          <w:rFonts w:ascii="Verdana" w:hAnsi="Verdana" w:cs="Verdana"/>
+          <w:sz w:val="20"/>
+          <w:szCs w:val="20"/>
+        </w:rPr>
+        <w:t>_________________________________________________</w:t>
       </w:r>
     </w:p>
     <w:p>
@@ -1425,7 +1435,29 @@
           <w:szCs w:val="20"/>
           <w:lang w:eastAsia="it-IT"/>
         </w:rPr>
-        <w:t xml:space="preserve"> S.p.A., per le finalità istituzionali conseguenti il tesseramento. Gli stessi agiranno in piena autonomia in qualità di Responsabili del trattamento per i rispettivi adempimenti di competenza. Inoltre i dati stessi, a richiesta, saranno comunicati a Pubbliche Amministrazioni per fini di legge.</w:t>
+        <w:t xml:space="preserve"> S.p.A., per le finalità istituzionali conseguenti il tesseramento. Gli stessi agiranno in piena autonomia in qualità di Responsabili del trattamento per i rispettivi adempimenti di competenza. </w:t>
+      </w:r>
+      <w:proofErr w:type="gramStart"/>
+      <w:r>
+        <w:rPr>
+          <w:rFonts w:ascii="Verdana" w:hAnsi="Verdana"/>
+          <w:color w:val="000000"/>
+          <w:sz w:val="20"/>
+          <w:szCs w:val="20"/>
+          <w:lang w:eastAsia="it-IT"/>
+        </w:rPr>
+        <w:t>Inoltre</w:t>
+      </w:r>
+      <w:proofErr w:type="gramEnd"/>
+      <w:r>
+        <w:rPr>
+          <w:rFonts w:ascii="Verdana" w:hAnsi="Verdana"/>
+          <w:color w:val="000000"/>
+          <w:sz w:val="20"/>
+          <w:szCs w:val="20"/>
+          <w:lang w:eastAsia="it-IT"/>
+        </w:rPr>
+        <w:t xml:space="preserve"> i dati stessi, a richiesta, saranno comunicati a Pubbliche Amministrazioni per fini di legge.</w:t>
       </w:r>
     </w:p>
     <w:p>
@@ -1690,7 +1722,29 @@
           <w:szCs w:val="20"/>
           <w:lang w:eastAsia="it-IT"/>
         </w:rPr>
-        <w:t>Con specifica istanza, da inviare all’ASD, Titolare del trattamento, tramite raccomandata o posta elettronica, potrà conoscere i Suoi dati personali in possesso dell’Ente, chiederne la modifica, la rettifica o la distruzione. Inoltre potrà completarli, aggiornarli o richiederne copia. Eventuali richieste di copie su supporto cartaceo non ritirate presso la sede dell’Ente saranno soggette a contributo spese di invio. Potrà inoltre, con le stesse modalità, revocare il consenso, opporsi al trattamento di tutti o parte dei dati, o chiederne l’invio a terzi da Lei indicati. Potrà proporre reclami al Garante per la protezione dei dati personali qualora ritenesse violati i Suoi diritti.</w:t>
+        <w:t xml:space="preserve">Con specifica istanza, da inviare all’ASD, Titolare del trattamento, tramite raccomandata o posta elettronica, potrà conoscere i Suoi dati personali in possesso dell’Ente, chiederne la modifica, la rettifica o la distruzione. </w:t>
+      </w:r>
+      <w:proofErr w:type="gramStart"/>
+      <w:r>
+        <w:rPr>
+          <w:rFonts w:ascii="Verdana" w:hAnsi="Verdana"/>
+          <w:color w:val="000000"/>
+          <w:sz w:val="20"/>
+          <w:szCs w:val="20"/>
+          <w:lang w:eastAsia="it-IT"/>
+        </w:rPr>
+        <w:t>Inoltre</w:t>
+      </w:r>
+      <w:proofErr w:type="gramEnd"/>
+      <w:r>
+        <w:rPr>
+          <w:rFonts w:ascii="Verdana" w:hAnsi="Verdana"/>
+          <w:color w:val="000000"/>
+          <w:sz w:val="20"/>
+          <w:szCs w:val="20"/>
+          <w:lang w:eastAsia="it-IT"/>
+        </w:rPr>
+        <w:t xml:space="preserve"> potrà completarli, aggiornarli o richiederne copia. Eventuali richieste di copie su supporto cartaceo non ritirate presso la sede dell’Ente saranno soggette a contributo spese di invio. Potrà inoltre, con le stesse modalità, revocare il consenso, opporsi al trattamento di tutti o parte dei dati, o chiederne l’invio a terzi da Lei indicati. Potrà proporre reclami al Garante per la protezione dei dati personali qualora ritenesse violati i Suoi diritti.</w:t>
       </w:r>
     </w:p>
     <w:p>
@@ -2113,7 +2167,6 @@
           <w:sz w:val="20"/>
           <w:szCs w:val="20"/>
         </w:rPr>
-        <w:lastRenderedPageBreak/>
         <w:br/>
       </w:r>
     </w:p>
@@ -2158,14 +2211,25 @@
         </w:rPr>
         <w:t xml:space="preserve">li incaricati dell’Associazione. </w:t>
       </w:r>
-      <w:r>
-        <w:rPr>
-          <w:rFonts w:ascii="Verdana" w:hAnsi="Verdana"/>
-          <w:b/>
-          <w:sz w:val="20"/>
-          <w:szCs w:val="20"/>
-        </w:rPr>
-        <w:t>In particolare si presta il consenso al trattamento dei dati necessario all’espletamento di tutte le attività strumentali</w:t>
+      <w:proofErr w:type="gramStart"/>
+      <w:r>
+        <w:rPr>
+          <w:rFonts w:ascii="Verdana" w:hAnsi="Verdana"/>
+          <w:b/>
+          <w:sz w:val="20"/>
+          <w:szCs w:val="20"/>
+        </w:rPr>
+        <w:t>In particolare</w:t>
+      </w:r>
+      <w:proofErr w:type="gramEnd"/>
+      <w:r>
+        <w:rPr>
+          <w:rFonts w:ascii="Verdana" w:hAnsi="Verdana"/>
+          <w:b/>
+          <w:sz w:val="20"/>
+          <w:szCs w:val="20"/>
+        </w:rPr>
+        <w:t xml:space="preserve"> si presta il consenso al trattamento dei dati necessario all’espletamento di tutte le attività strumentali</w:t>
       </w:r>
       <w:r>
         <w:rPr>
@@ -2272,7 +2336,7 @@
     </w:p>
     <w:p>
       <w:pPr>
-        <w:pStyle w:val="Corpodeltesto"/>
+        <w:pStyle w:val="Corpotesto"/>
       </w:pPr>
     </w:p>
     <w:p>
@@ -2386,27 +2450,7 @@
           <w:sz w:val="20"/>
           <w:szCs w:val="20"/>
         </w:rPr>
-        <w:t xml:space="preserve">Si acconsente al trattamento e alla pubblicazione, per i soli fini istituzionali, di video, fotografie e/o immagini atte a rivelare l’identità del sottoscritto / del minore, sul sito web e sulla pagina </w:t>
-      </w:r>
-      <w:proofErr w:type="spellStart"/>
-      <w:r>
-        <w:rPr>
-          <w:rFonts w:ascii="Verdana" w:hAnsi="Verdana"/>
-          <w:b/>
-          <w:sz w:val="20"/>
-          <w:szCs w:val="20"/>
-        </w:rPr>
-        <w:t>Facebook</w:t>
-      </w:r>
-      <w:proofErr w:type="spellEnd"/>
-      <w:r>
-        <w:rPr>
-          <w:rFonts w:ascii="Verdana" w:hAnsi="Verdana"/>
-          <w:b/>
-          <w:sz w:val="20"/>
-          <w:szCs w:val="20"/>
-        </w:rPr>
-        <w:t xml:space="preserve"> e nelle</w:t>
+        <w:t>Si acconsente al trattamento e alla pubblicazione, per i soli fini istituzionali, di video, fotografie e/o immagini atte a rivelare l’identità del sottoscritto / del minore, sul sito web e sulla pagina Facebook e nelle</w:t>
       </w:r>
       <w:r>
         <w:rPr>
@@ -2471,7 +2515,7 @@
     </w:p>
     <w:p>
       <w:pPr>
-        <w:pStyle w:val="Corpodeltesto"/>
+        <w:pStyle w:val="Corpotesto"/>
       </w:pPr>
     </w:p>
     <w:p>
@@ -2508,7 +2552,7 @@
 </file>
 
 <file path=word/endnotes.xml><?xml version="1.0" encoding="utf-8"?>
-<w:endnotes xmlns:ve="http://schemas.openxmlformats.org/markup-compatibility/2006" xmlns:o="urn:schemas-microsoft-com:office:office" xmlns:r="http://schemas.openxmlformats.org/officeDocument/2006/relationships" xmlns:m="http://schemas.openxmlformats.org/officeDocument/2006/math" xmlns:v="urn:schemas-microsoft-com:vml" xmlns:wp="http://schemas.openxmlformats.org/drawingml/2006/wordprocessingDrawing" xmlns:w10="urn:schemas-microsoft-com:office:word" xmlns:w="http://schemas.openxmlformats.org/wordprocessingml/2006/main" xmlns:wne="http://schemas.microsoft.com/office/word/2006/wordml">
+<w:endnotes xmlns:wpc="http://schemas.microsoft.com/office/word/2010/wordprocessingCanvas" xmlns:cx="http://schemas.microsoft.com/office/drawing/2014/chartex" xmlns:cx1="http://schemas.microsoft.com/office/drawing/2015/9/8/chartex" xmlns:cx2="http://schemas.microsoft.com/office/drawing/2015/10/21/chartex" xmlns:cx3="http://schemas.microsoft.com/office/drawing/2016/5/9/chartex" xmlns:cx4="http://schemas.microsoft.com/office/drawing/2016/5/10/chartex" xmlns:cx5="http://schemas.microsoft.com/office/drawing/2016/5/11/chartex" xmlns:cx6="http://schemas.microsoft.com/office/drawing/2016/5/12/chartex" xmlns:cx7="http://schemas.microsoft.com/office/drawing/2016/5/13/chartex" xmlns:cx8="http://schemas.microsoft.com/office/drawing/2016/5/14/chartex" xmlns:mc="http://schemas.openxmlformats.org/markup-compatibility/2006" xmlns:aink="http://schemas.microsoft.com/office/drawing/2016/ink" xmlns:am3d="http://schemas.microsoft.com/office/drawing/2017/model3d" xmlns:o="urn:schemas-microsoft-com:office:office" xmlns:oel="http://schemas.microsoft.com/office/2019/extlst" xmlns:r="http://schemas.openxmlformats.org/officeDocument/2006/relationships" xmlns:m="http://schemas.openxmlformats.org/officeDocument/2006/math" xmlns:v="urn:schemas-microsoft-com:vml" xmlns:wp14="http://schemas.microsoft.com/office/word/2010/wordprocessingDrawing" xmlns:wp="http://schemas.openxmlformats.org/drawingml/2006/wordprocessingDrawing" xmlns:w10="urn:schemas-microsoft-com:office:word" xmlns:w="http://schemas.openxmlformats.org/wordprocessingml/2006/main" xmlns:w14="http://schemas.microsoft.com/office/word/2010/wordml" xmlns:w15="http://schemas.microsoft.com/office/word/2012/wordml" xmlns:w16cex="http://schemas.microsoft.com/office/word/2018/wordml/cex" xmlns:w16cid="http://schemas.microsoft.com/office/word/2016/wordml/cid" xmlns:w16="http://schemas.microsoft.com/office/word/2018/wordml" xmlns:w16sdtdh="http://schemas.microsoft.com/office/word/2020/wordml/sdtdatahash" xmlns:w16se="http://schemas.microsoft.com/office/word/2015/wordml/symex" xmlns:wpg="http://schemas.microsoft.com/office/word/2010/wordprocessingGroup" xmlns:wpi="http://schemas.microsoft.com/office/word/2010/wordprocessingInk" xmlns:wne="http://schemas.microsoft.com/office/word/2006/wordml" xmlns:wps="http://schemas.microsoft.com/office/word/2010/wordprocessingShape" mc:Ignorable="w14 w15 w16se w16cid w16 w16cex w16sdtdh wp14">
   <w:endnote w:type="separator" w:id="-1">
     <w:p>
       <w:r>
@@ -2527,7 +2571,7 @@
 </file>
 
 <file path=word/footer1.xml><?xml version="1.0" encoding="utf-8"?>
-<w:ftr xmlns:ve="http://schemas.openxmlformats.org/markup-compatibility/2006" xmlns:o="urn:schemas-microsoft-com:office:office" xmlns:r="http://schemas.openxmlformats.org/officeDocument/2006/relationships" xmlns:m="http://schemas.openxmlformats.org/officeDocument/2006/math" xmlns:v="urn:schemas-microsoft-com:vml" xmlns:wp="http://schemas.openxmlformats.org/drawingml/2006/wordprocessingDrawing" xmlns:w10="urn:schemas-microsoft-com:office:word" xmlns:w="http://schemas.openxmlformats.org/wordprocessingml/2006/main" xmlns:wne="http://schemas.microsoft.com/office/word/2006/wordml">
+<w:ftr xmlns:wpc="http://schemas.microsoft.com/office/word/2010/wordprocessingCanvas" xmlns:cx="http://schemas.microsoft.com/office/drawing/2014/chartex" xmlns:cx1="http://schemas.microsoft.com/office/drawing/2015/9/8/chartex" xmlns:cx2="http://schemas.microsoft.com/office/drawing/2015/10/21/chartex" xmlns:cx3="http://schemas.microsoft.com/office/drawing/2016/5/9/chartex" xmlns:cx4="http://schemas.microsoft.com/office/drawing/2016/5/10/chartex" xmlns:cx5="http://schemas.microsoft.com/office/drawing/2016/5/11/chartex" xmlns:cx6="http://schemas.microsoft.com/office/drawing/2016/5/12/chartex" xmlns:cx7="http://schemas.microsoft.com/office/drawing/2016/5/13/chartex" xmlns:cx8="http://schemas.microsoft.com/office/drawing/2016/5/14/chartex" xmlns:mc="http://schemas.openxmlformats.org/markup-compatibility/2006" xmlns:aink="http://schemas.microsoft.com/office/drawing/2016/ink" xmlns:am3d="http://schemas.microsoft.com/office/drawing/2017/model3d" xmlns:o="urn:schemas-microsoft-com:office:office" xmlns:oel="http://schemas.microsoft.com/office/2019/extlst" xmlns:r="http://schemas.openxmlformats.org/officeDocument/2006/relationships" xmlns:m="http://schemas.openxmlformats.org/officeDocument/2006/math" xmlns:v="urn:schemas-microsoft-com:vml" xmlns:wp14="http://schemas.microsoft.com/office/word/2010/wordprocessingDrawing" xmlns:wp="http://schemas.openxmlformats.org/drawingml/2006/wordprocessingDrawing" xmlns:w10="urn:schemas-microsoft-com:office:word" xmlns:w="http://schemas.openxmlformats.org/wordprocessingml/2006/main" xmlns:w14="http://schemas.microsoft.com/office/word/2010/wordml" xmlns:w15="http://schemas.microsoft.com/office/word/2012/wordml" xmlns:w16cex="http://schemas.microsoft.com/office/word/2018/wordml/cex" xmlns:w16cid="http://schemas.microsoft.com/office/word/2016/wordml/cid" xmlns:w16="http://schemas.microsoft.com/office/word/2018/wordml" xmlns:w16sdtdh="http://schemas.microsoft.com/office/word/2020/wordml/sdtdatahash" xmlns:w16se="http://schemas.microsoft.com/office/word/2015/wordml/symex" xmlns:wpg="http://schemas.microsoft.com/office/word/2010/wordprocessingGroup" xmlns:wpi="http://schemas.microsoft.com/office/word/2010/wordprocessingInk" xmlns:wne="http://schemas.microsoft.com/office/word/2006/wordml" xmlns:wps="http://schemas.microsoft.com/office/word/2010/wordprocessingShape" mc:Ignorable="w14 w15 w16se w16cid w16 w16cex w16sdtdh wp14">
   <w:p>
     <w:pPr>
       <w:jc w:val="center"/>
@@ -2542,25 +2586,7 @@
         <w:sz w:val="22"/>
         <w:szCs w:val="22"/>
       </w:rPr>
-      <w:t xml:space="preserve">Il Mosaico Danza </w:t>
-    </w:r>
-    <w:proofErr w:type="spellStart"/>
-    <w:r>
-      <w:rPr>
-        <w:b/>
-        <w:sz w:val="22"/>
-        <w:szCs w:val="22"/>
-      </w:rPr>
-      <w:t>a.s.d.</w:t>
-    </w:r>
-    <w:proofErr w:type="spellEnd"/>
-    <w:r>
-      <w:rPr>
-        <w:b/>
-        <w:sz w:val="22"/>
-        <w:szCs w:val="22"/>
-      </w:rPr>
-      <w:t xml:space="preserve"> </w:t>
+      <w:t xml:space="preserve">Il Mosaico Danza a.s.d. </w:t>
     </w:r>
     <w:r>
       <w:rPr>
@@ -2606,7 +2632,7 @@
 </file>
 
 <file path=word/footnotes.xml><?xml version="1.0" encoding="utf-8"?>
-<w:footnotes xmlns:ve="http://schemas.openxmlformats.org/markup-compatibility/2006" xmlns:o="urn:schemas-microsoft-com:office:office" xmlns:r="http://schemas.openxmlformats.org/officeDocument/2006/relationships" xmlns:m="http://schemas.openxmlformats.org/officeDocument/2006/math" xmlns:v="urn:schemas-microsoft-com:vml" xmlns:wp="http://schemas.openxmlformats.org/drawingml/2006/wordprocessingDrawing" xmlns:w10="urn:schemas-microsoft-com:office:word" xmlns:w="http://schemas.openxmlformats.org/wordprocessingml/2006/main" xmlns:wne="http://schemas.microsoft.com/office/word/2006/wordml">
+<w:footnotes xmlns:wpc="http://schemas.microsoft.com/office/word/2010/wordprocessingCanvas" xmlns:cx="http://schemas.microsoft.com/office/drawing/2014/chartex" xmlns:cx1="http://schemas.microsoft.com/office/drawing/2015/9/8/chartex" xmlns:cx2="http://schemas.microsoft.com/office/drawing/2015/10/21/chartex" xmlns:cx3="http://schemas.microsoft.com/office/drawing/2016/5/9/chartex" xmlns:cx4="http://schemas.microsoft.com/office/drawing/2016/5/10/chartex" xmlns:cx5="http://schemas.microsoft.com/office/drawing/2016/5/11/chartex" xmlns:cx6="http://schemas.microsoft.com/office/drawing/2016/5/12/chartex" xmlns:cx7="http://schemas.microsoft.com/office/drawing/2016/5/13/chartex" xmlns:cx8="http://schemas.microsoft.com/office/drawing/2016/5/14/chartex" xmlns:mc="http://schemas.openxmlformats.org/markup-compatibility/2006" xmlns:aink="http://schemas.microsoft.com/office/drawing/2016/ink" xmlns:am3d="http://schemas.microsoft.com/office/drawing/2017/model3d" xmlns:o="urn:schemas-microsoft-com:office:office" xmlns:oel="http://schemas.microsoft.com/office/2019/extlst" xmlns:r="http://schemas.openxmlformats.org/officeDocument/2006/relationships" xmlns:m="http://schemas.openxmlformats.org/officeDocument/2006/math" xmlns:v="urn:schemas-microsoft-com:vml" xmlns:wp14="http://schemas.microsoft.com/office/word/2010/wordprocessingDrawing" xmlns:wp="http://schemas.openxmlformats.org/drawingml/2006/wordprocessingDrawing" xmlns:w10="urn:schemas-microsoft-com:office:word" xmlns:w="http://schemas.openxmlformats.org/wordprocessingml/2006/main" xmlns:w14="http://schemas.microsoft.com/office/word/2010/wordml" xmlns:w15="http://schemas.microsoft.com/office/word/2012/wordml" xmlns:w16cex="http://schemas.microsoft.com/office/word/2018/wordml/cex" xmlns:w16cid="http://schemas.microsoft.com/office/word/2016/wordml/cid" xmlns:w16="http://schemas.microsoft.com/office/word/2018/wordml" xmlns:w16sdtdh="http://schemas.microsoft.com/office/word/2020/wordml/sdtdatahash" xmlns:w16se="http://schemas.microsoft.com/office/word/2015/wordml/symex" xmlns:wpg="http://schemas.microsoft.com/office/word/2010/wordprocessingGroup" xmlns:wpi="http://schemas.microsoft.com/office/word/2010/wordprocessingInk" xmlns:wne="http://schemas.microsoft.com/office/word/2006/wordml" xmlns:wps="http://schemas.microsoft.com/office/word/2010/wordprocessingShape" mc:Ignorable="w14 w15 w16se w16cid w16 w16cex w16sdtdh wp14">
   <w:footnote w:type="separator" w:id="-1">
     <w:p>
       <w:r>
@@ -2625,7 +2651,7 @@
 </file>
 
 <file path=word/header1.xml><?xml version="1.0" encoding="utf-8"?>
-<w:hdr xmlns:ve="http://schemas.openxmlformats.org/markup-compatibility/2006" xmlns:o="urn:schemas-microsoft-com:office:office" xmlns:r="http://schemas.openxmlformats.org/officeDocument/2006/relationships" xmlns:m="http://schemas.openxmlformats.org/officeDocument/2006/math" xmlns:v="urn:schemas-microsoft-com:vml" xmlns:wp="http://schemas.openxmlformats.org/drawingml/2006/wordprocessingDrawing" xmlns:w10="urn:schemas-microsoft-com:office:word" xmlns:w="http://schemas.openxmlformats.org/wordprocessingml/2006/main" xmlns:wne="http://schemas.microsoft.com/office/word/2006/wordml">
+<w:hdr xmlns:wpc="http://schemas.microsoft.com/office/word/2010/wordprocessingCanvas" xmlns:cx="http://schemas.microsoft.com/office/drawing/2014/chartex" xmlns:cx1="http://schemas.microsoft.com/office/drawing/2015/9/8/chartex" xmlns:cx2="http://schemas.microsoft.com/office/drawing/2015/10/21/chartex" xmlns:cx3="http://schemas.microsoft.com/office/drawing/2016/5/9/chartex" xmlns:cx4="http://schemas.microsoft.com/office/drawing/2016/5/10/chartex" xmlns:cx5="http://schemas.microsoft.com/office/drawing/2016/5/11/chartex" xmlns:cx6="http://schemas.microsoft.com/office/drawing/2016/5/12/chartex" xmlns:cx7="http://schemas.microsoft.com/office/drawing/2016/5/13/chartex" xmlns:cx8="http://schemas.microsoft.com/office/drawing/2016/5/14/chartex" xmlns:mc="http://schemas.openxmlformats.org/markup-compatibility/2006" xmlns:aink="http://schemas.microsoft.com/office/drawing/2016/ink" xmlns:am3d="http://schemas.microsoft.com/office/drawing/2017/model3d" xmlns:o="urn:schemas-microsoft-com:office:office" xmlns:oel="http://schemas.microsoft.com/office/2019/extlst" xmlns:r="http://schemas.openxmlformats.org/officeDocument/2006/relationships" xmlns:m="http://schemas.openxmlformats.org/officeDocument/2006/math" xmlns:v="urn:schemas-microsoft-com:vml" xmlns:wp14="http://schemas.microsoft.com/office/word/2010/wordprocessingDrawing" xmlns:wp="http://schemas.openxmlformats.org/drawingml/2006/wordprocessingDrawing" xmlns:w10="urn:schemas-microsoft-com:office:word" xmlns:w="http://schemas.openxmlformats.org/wordprocessingml/2006/main" xmlns:w14="http://schemas.microsoft.com/office/word/2010/wordml" xmlns:w15="http://schemas.microsoft.com/office/word/2012/wordml" xmlns:w16cex="http://schemas.microsoft.com/office/word/2018/wordml/cex" xmlns:w16cid="http://schemas.microsoft.com/office/word/2016/wordml/cid" xmlns:w16="http://schemas.microsoft.com/office/word/2018/wordml" xmlns:w16sdtdh="http://schemas.microsoft.com/office/word/2020/wordml/sdtdatahash" xmlns:w16se="http://schemas.microsoft.com/office/word/2015/wordml/symex" xmlns:wpg="http://schemas.microsoft.com/office/word/2010/wordprocessingGroup" xmlns:wpi="http://schemas.microsoft.com/office/word/2010/wordprocessingInk" xmlns:wne="http://schemas.microsoft.com/office/word/2006/wordml" xmlns:wps="http://schemas.microsoft.com/office/word/2010/wordprocessingShape" mc:Ignorable="w14 w15 w16se w16cid w16 w16cex w16sdtdh wp14">
   <w:p>
     <w:pPr>
       <w:pStyle w:val="Titolo"/>
@@ -2641,7 +2667,7 @@
         <w:lang w:eastAsia="it-IT"/>
       </w:rPr>
       <w:drawing>
-        <wp:anchor distT="0" distB="0" distL="114935" distR="114935" simplePos="0" relativeHeight="251657728" behindDoc="1" locked="0" layoutInCell="1" allowOverlap="1">
+        <wp:anchor distT="0" distB="0" distL="114935" distR="114935" simplePos="0" relativeHeight="251657728" behindDoc="1" locked="0" layoutInCell="1" allowOverlap="1" wp14:anchorId="02E6C5F1" wp14:editId="48655D2D">
           <wp:simplePos x="0" y="0"/>
           <wp:positionH relativeFrom="column">
             <wp:posOffset>0</wp:posOffset>
@@ -2652,7 +2678,7 @@
           <wp:extent cx="1485265" cy="1096645"/>
           <wp:effectExtent l="0" t="0" r="0" b="0"/>
           <wp:wrapNone/>
-          <wp:docPr id="1" name="Immagine 1"/>
+          <wp:docPr id="1" name="Immagine 1" descr="Logo Il Mosaico Danza ASD"/>
           <wp:cNvGraphicFramePr>
             <a:graphicFrameLocks xmlns:a="http://schemas.openxmlformats.org/drawingml/2006/main" noChangeAspect="1"/>
           </wp:cNvGraphicFramePr>
@@ -2660,7 +2686,7 @@
             <a:graphicData uri="http://schemas.openxmlformats.org/drawingml/2006/picture">
               <pic:pic xmlns:pic="http://schemas.openxmlformats.org/drawingml/2006/picture">
                 <pic:nvPicPr>
-                  <pic:cNvPr id="0" name="Picture 1"/>
+                  <pic:cNvPr id="1" name="Immagine 1" descr="Logo Il Mosaico Danza ASD"/>
                   <pic:cNvPicPr>
                     <a:picLocks noChangeAspect="1" noChangeArrowheads="1"/>
                   </pic:cNvPicPr>
@@ -2669,7 +2695,7 @@
                   <a:blip r:embed="rId1">
                     <a:extLst>
                       <a:ext uri="{28A0092B-C50C-407E-A947-70E740481C1C}">
-                        <a14:useLocalDpi xmlns:a14="http://schemas.microsoft.com/office/drawing/2010/main" xmlns:wps="http://schemas.microsoft.com/office/word/2010/wordprocessingShape" xmlns:wpi="http://schemas.microsoft.com/office/word/2010/wordprocessingInk" xmlns:wpg="http://schemas.microsoft.com/office/word/2010/wordprocessingGroup" xmlns:w16se="http://schemas.microsoft.com/office/word/2015/wordml/symex" xmlns:w16sdtdh="http://schemas.microsoft.com/office/word/2020/wordml/sdtdatahash" xmlns:w16="http://schemas.microsoft.com/office/word/2018/wordml" xmlns:w16cid="http://schemas.microsoft.com/office/word/2016/wordml/cid" xmlns:w16cex="http://schemas.microsoft.com/office/word/2018/wordml/cex" xmlns:w15="http://schemas.microsoft.com/office/word/2012/wordml" xmlns:w14="http://schemas.microsoft.com/office/word/2010/wordml" xmlns:w="http://schemas.openxmlformats.org/wordprocessingml/2006/main" xmlns:w10="urn:schemas-microsoft-com:office:word" xmlns:wp14="http://schemas.microsoft.com/office/word/2010/wordprocessingDrawing" xmlns:v="urn:schemas-microsoft-com:vml" xmlns:oel="http://schemas.microsoft.com/office/2019/extlst" xmlns:o="urn:schemas-microsoft-com:office:office" xmlns:am3d="http://schemas.microsoft.com/office/drawing/2017/model3d" xmlns:aink="http://schemas.microsoft.com/office/drawing/2016/ink" xmlns:mc="http://schemas.openxmlformats.org/markup-compatibility/2006" xmlns:cx8="http://schemas.microsoft.com/office/drawing/2016/5/14/chartex" xmlns:cx7="http://schemas.microsoft.com/office/drawing/2016/5/13/chartex" xmlns:cx6="http://schemas.microsoft.com/office/drawing/2016/5/12/chartex" xmlns:cx5="http://schemas.microsoft.com/office/drawing/2016/5/11/chartex" xmlns:cx4="http://schemas.microsoft.com/office/drawing/2016/5/10/chartex" xmlns:cx3="http://schemas.microsoft.com/office/drawing/2016/5/9/chartex" xmlns:cx2="http://schemas.microsoft.com/office/drawing/2015/10/21/chartex" xmlns:cx1="http://schemas.microsoft.com/office/drawing/2015/9/8/chartex" xmlns:cx="http://schemas.microsoft.com/office/drawing/2014/chartex" xmlns:wpc="http://schemas.microsoft.com/office/word/2010/wordprocessingCanvas" xmlns="" val="0"/>
+                        <a14:useLocalDpi xmlns:a14="http://schemas.microsoft.com/office/drawing/2010/main" val="0"/>
                       </a:ext>
                     </a:extLst>
                   </a:blip>
@@ -2727,17 +2753,8 @@
         <w:rFonts w:cs="Times New Roman"/>
         <w:szCs w:val="28"/>
       </w:rPr>
-      <w:t xml:space="preserve">IL MOSAICO DANZA </w:t>
+      <w:t>IL MOSAICO DANZA a.s.d.</w:t>
     </w:r>
-    <w:proofErr w:type="spellStart"/>
-    <w:r>
-      <w:rPr>
-        <w:rFonts w:cs="Times New Roman"/>
-        <w:szCs w:val="28"/>
-      </w:rPr>
-      <w:t>a.s.d.</w:t>
-    </w:r>
-    <w:proofErr w:type="spellEnd"/>
   </w:p>
   <w:p>
     <w:pPr>
@@ -2752,8 +2769,8 @@
 </file>
 
 <file path=word/numbering.xml><?xml version="1.0" encoding="utf-8"?>
-<w:numbering xmlns:ve="http://schemas.openxmlformats.org/markup-compatibility/2006" xmlns:o="urn:schemas-microsoft-com:office:office" xmlns:r="http://schemas.openxmlformats.org/officeDocument/2006/relationships" xmlns:m="http://schemas.openxmlformats.org/officeDocument/2006/math" xmlns:v="urn:schemas-microsoft-com:vml" xmlns:wp="http://schemas.openxmlformats.org/drawingml/2006/wordprocessingDrawing" xmlns:w10="urn:schemas-microsoft-com:office:word" xmlns:w="http://schemas.openxmlformats.org/wordprocessingml/2006/main" xmlns:wne="http://schemas.microsoft.com/office/word/2006/wordml">
-  <w:abstractNum w:abstractNumId="0">
+<w:numbering xmlns:wpc="http://schemas.microsoft.com/office/word/2010/wordprocessingCanvas" xmlns:cx="http://schemas.microsoft.com/office/drawing/2014/chartex" xmlns:cx1="http://schemas.microsoft.com/office/drawing/2015/9/8/chartex" xmlns:cx2="http://schemas.microsoft.com/office/drawing/2015/10/21/chartex" xmlns:cx3="http://schemas.microsoft.com/office/drawing/2016/5/9/chartex" xmlns:cx4="http://schemas.microsoft.com/office/drawing/2016/5/10/chartex" xmlns:cx5="http://schemas.microsoft.com/office/drawing/2016/5/11/chartex" xmlns:cx6="http://schemas.microsoft.com/office/drawing/2016/5/12/chartex" xmlns:cx7="http://schemas.microsoft.com/office/drawing/2016/5/13/chartex" xmlns:cx8="http://schemas.microsoft.com/office/drawing/2016/5/14/chartex" xmlns:mc="http://schemas.openxmlformats.org/markup-compatibility/2006" xmlns:aink="http://schemas.microsoft.com/office/drawing/2016/ink" xmlns:am3d="http://schemas.microsoft.com/office/drawing/2017/model3d" xmlns:o="urn:schemas-microsoft-com:office:office" xmlns:oel="http://schemas.microsoft.com/office/2019/extlst" xmlns:r="http://schemas.openxmlformats.org/officeDocument/2006/relationships" xmlns:m="http://schemas.openxmlformats.org/officeDocument/2006/math" xmlns:v="urn:schemas-microsoft-com:vml" xmlns:wp14="http://schemas.microsoft.com/office/word/2010/wordprocessingDrawing" xmlns:wp="http://schemas.openxmlformats.org/drawingml/2006/wordprocessingDrawing" xmlns:w10="urn:schemas-microsoft-com:office:word" xmlns:w="http://schemas.openxmlformats.org/wordprocessingml/2006/main" xmlns:w14="http://schemas.microsoft.com/office/word/2010/wordml" xmlns:w15="http://schemas.microsoft.com/office/word/2012/wordml" xmlns:w16cex="http://schemas.microsoft.com/office/word/2018/wordml/cex" xmlns:w16cid="http://schemas.microsoft.com/office/word/2016/wordml/cid" xmlns:w16="http://schemas.microsoft.com/office/word/2018/wordml" xmlns:w16sdtdh="http://schemas.microsoft.com/office/word/2020/wordml/sdtdatahash" xmlns:w16se="http://schemas.microsoft.com/office/word/2015/wordml/symex" xmlns:wpg="http://schemas.microsoft.com/office/word/2010/wordprocessingGroup" xmlns:wpi="http://schemas.microsoft.com/office/word/2010/wordprocessingInk" xmlns:wne="http://schemas.microsoft.com/office/word/2006/wordml" xmlns:wps="http://schemas.microsoft.com/office/word/2010/wordprocessingShape" mc:Ignorable="w14 w15 w16se w16cid w16 w16cex w16sdtdh wp14">
+  <w:abstractNum w:abstractNumId="0" w15:restartNumberingAfterBreak="0">
     <w:nsid w:val="0F5E3F31"/>
     <w:multiLevelType w:val="multilevel"/>
     <w:tmpl w:val="14EAC422"/>
@@ -2866,7 +2883,7 @@
       </w:pPr>
     </w:lvl>
   </w:abstractNum>
-  <w:abstractNum w:abstractNumId="1">
+  <w:abstractNum w:abstractNumId="1" w15:restartNumberingAfterBreak="0">
     <w:nsid w:val="1CC72490"/>
     <w:multiLevelType w:val="multilevel"/>
     <w:tmpl w:val="C73A73A2"/>
@@ -2979,7 +2996,7 @@
       </w:pPr>
     </w:lvl>
   </w:abstractNum>
-  <w:abstractNum w:abstractNumId="2">
+  <w:abstractNum w:abstractNumId="2" w15:restartNumberingAfterBreak="0">
     <w:nsid w:val="1CED5F51"/>
     <w:multiLevelType w:val="multilevel"/>
     <w:tmpl w:val="BE9C1FBA"/>
@@ -3092,7 +3109,7 @@
       </w:pPr>
     </w:lvl>
   </w:abstractNum>
-  <w:abstractNum w:abstractNumId="3">
+  <w:abstractNum w:abstractNumId="3" w15:restartNumberingAfterBreak="0">
     <w:nsid w:val="39717467"/>
     <w:multiLevelType w:val="multilevel"/>
     <w:tmpl w:val="D9A29348"/>
@@ -3205,7 +3222,7 @@
       </w:pPr>
     </w:lvl>
   </w:abstractNum>
-  <w:abstractNum w:abstractNumId="4">
+  <w:abstractNum w:abstractNumId="4" w15:restartNumberingAfterBreak="0">
     <w:nsid w:val="3CBF24E1"/>
     <w:multiLevelType w:val="multilevel"/>
     <w:tmpl w:val="23AE1310"/>
@@ -3318,7 +3335,7 @@
       </w:pPr>
     </w:lvl>
   </w:abstractNum>
-  <w:abstractNum w:abstractNumId="5">
+  <w:abstractNum w:abstractNumId="5" w15:restartNumberingAfterBreak="0">
     <w:nsid w:val="45BA3AED"/>
     <w:multiLevelType w:val="multilevel"/>
     <w:tmpl w:val="D1E85E32"/>
@@ -3431,7 +3448,7 @@
       </w:pPr>
     </w:lvl>
   </w:abstractNum>
-  <w:abstractNum w:abstractNumId="6">
+  <w:abstractNum w:abstractNumId="6" w15:restartNumberingAfterBreak="0">
     <w:nsid w:val="55BD0D85"/>
     <w:multiLevelType w:val="multilevel"/>
     <w:tmpl w:val="C84A6368"/>
@@ -3544,7 +3561,7 @@
       </w:pPr>
     </w:lvl>
   </w:abstractNum>
-  <w:abstractNum w:abstractNumId="7">
+  <w:abstractNum w:abstractNumId="7" w15:restartNumberingAfterBreak="0">
     <w:nsid w:val="62E37B7D"/>
     <w:multiLevelType w:val="multilevel"/>
     <w:tmpl w:val="671C1C78"/>
@@ -3657,7 +3674,7 @@
       </w:pPr>
     </w:lvl>
   </w:abstractNum>
-  <w:abstractNum w:abstractNumId="8">
+  <w:abstractNum w:abstractNumId="8" w15:restartNumberingAfterBreak="0">
     <w:nsid w:val="69983D71"/>
     <w:multiLevelType w:val="multilevel"/>
     <w:tmpl w:val="B6C63F1E"/>
@@ -3770,7 +3787,7 @@
       </w:pPr>
     </w:lvl>
   </w:abstractNum>
-  <w:abstractNum w:abstractNumId="9">
+  <w:abstractNum w:abstractNumId="9" w15:restartNumberingAfterBreak="0">
     <w:nsid w:val="7EA30EE7"/>
     <w:multiLevelType w:val="multilevel"/>
     <w:tmpl w:val="B76EA95E"/>
@@ -3887,41 +3904,41 @@
       </w:pPr>
     </w:lvl>
   </w:abstractNum>
-  <w:num w:numId="1">
+  <w:num w:numId="1" w16cid:durableId="419301816">
     <w:abstractNumId w:val="1"/>
   </w:num>
-  <w:num w:numId="2">
+  <w:num w:numId="2" w16cid:durableId="1367171341">
     <w:abstractNumId w:val="4"/>
   </w:num>
-  <w:num w:numId="3">
+  <w:num w:numId="3" w16cid:durableId="592713882">
     <w:abstractNumId w:val="7"/>
   </w:num>
-  <w:num w:numId="4">
+  <w:num w:numId="4" w16cid:durableId="1989238191">
     <w:abstractNumId w:val="5"/>
   </w:num>
-  <w:num w:numId="5">
+  <w:num w:numId="5" w16cid:durableId="366880870">
     <w:abstractNumId w:val="2"/>
   </w:num>
-  <w:num w:numId="6">
+  <w:num w:numId="6" w16cid:durableId="1743722282">
     <w:abstractNumId w:val="3"/>
   </w:num>
-  <w:num w:numId="7">
+  <w:num w:numId="7" w16cid:durableId="293758461">
     <w:abstractNumId w:val="8"/>
   </w:num>
-  <w:num w:numId="8">
+  <w:num w:numId="8" w16cid:durableId="1380472761">
     <w:abstractNumId w:val="6"/>
   </w:num>
-  <w:num w:numId="9">
+  <w:num w:numId="9" w16cid:durableId="1951545482">
     <w:abstractNumId w:val="0"/>
   </w:num>
-  <w:num w:numId="10">
+  <w:num w:numId="10" w16cid:durableId="1151364715">
     <w:abstractNumId w:val="9"/>
   </w:num>
 </w:numbering>
 </file>
 
 <file path=word/styles.xml><?xml version="1.0" encoding="utf-8"?>
-<w:styles xmlns:r="http://schemas.openxmlformats.org/officeDocument/2006/relationships" xmlns:w="http://schemas.openxmlformats.org/wordprocessingml/2006/main">
+<w:styles xmlns:mc="http://schemas.openxmlformats.org/markup-compatibility/2006" xmlns:r="http://schemas.openxmlformats.org/officeDocument/2006/relationships" xmlns:w="http://schemas.openxmlformats.org/wordprocessingml/2006/main" xmlns:w14="http://schemas.microsoft.com/office/word/2010/wordml" xmlns:w15="http://schemas.microsoft.com/office/word/2012/wordml" xmlns:w16cex="http://schemas.microsoft.com/office/word/2018/wordml/cex" xmlns:w16cid="http://schemas.microsoft.com/office/word/2016/wordml/cid" xmlns:w16="http://schemas.microsoft.com/office/word/2018/wordml" xmlns:w16sdtdh="http://schemas.microsoft.com/office/word/2020/wordml/sdtdatahash" xmlns:w16se="http://schemas.microsoft.com/office/word/2015/wordml/symex" mc:Ignorable="w14 w15 w16se w16cid w16 w16cex w16sdtdh">
   <w:docDefaults>
     <w:rPrDefault>
       <w:rPr>
@@ -3931,144 +3948,383 @@
     </w:rPrDefault>
     <w:pPrDefault/>
   </w:docDefaults>
-  <w:latentStyles w:defLockedState="0" w:defUIPriority="99" w:defSemiHidden="1" w:defUnhideWhenUsed="1" w:defQFormat="0" w:count="267">
-    <w:lsdException w:name="Normal" w:semiHidden="0" w:uiPriority="0" w:unhideWhenUsed="0" w:qFormat="1"/>
-    <w:lsdException w:name="heading 1" w:semiHidden="0" w:uiPriority="9" w:unhideWhenUsed="0" w:qFormat="1"/>
-    <w:lsdException w:name="heading 2" w:uiPriority="9" w:qFormat="1"/>
-    <w:lsdException w:name="heading 3" w:uiPriority="9" w:qFormat="1"/>
-    <w:lsdException w:name="heading 4" w:uiPriority="9" w:qFormat="1"/>
-    <w:lsdException w:name="heading 5" w:uiPriority="9" w:qFormat="1"/>
-    <w:lsdException w:name="heading 6" w:uiPriority="9" w:qFormat="1"/>
-    <w:lsdException w:name="heading 7" w:uiPriority="9" w:qFormat="1"/>
-    <w:lsdException w:name="heading 8" w:uiPriority="9" w:qFormat="1"/>
-    <w:lsdException w:name="heading 9" w:uiPriority="9" w:qFormat="1"/>
-    <w:lsdException w:name="toc 1" w:uiPriority="39"/>
-    <w:lsdException w:name="toc 2" w:uiPriority="39"/>
-    <w:lsdException w:name="toc 3" w:uiPriority="39"/>
-    <w:lsdException w:name="toc 4" w:uiPriority="39"/>
-    <w:lsdException w:name="toc 5" w:uiPriority="39"/>
-    <w:lsdException w:name="toc 6" w:uiPriority="39"/>
-    <w:lsdException w:name="toc 7" w:uiPriority="39"/>
-    <w:lsdException w:name="toc 8" w:uiPriority="39"/>
-    <w:lsdException w:name="toc 9" w:uiPriority="39"/>
-    <w:lsdException w:name="caption" w:uiPriority="35" w:qFormat="1"/>
-    <w:lsdException w:name="Title" w:semiHidden="0" w:uiPriority="0" w:unhideWhenUsed="0" w:qFormat="1"/>
-    <w:lsdException w:name="Default Paragraph Font" w:uiPriority="1"/>
-    <w:lsdException w:name="Subtitle" w:semiHidden="0" w:uiPriority="11" w:unhideWhenUsed="0" w:qFormat="1"/>
-    <w:lsdException w:name="Strong" w:semiHidden="0" w:uiPriority="22" w:unhideWhenUsed="0" w:qFormat="1"/>
-    <w:lsdException w:name="Emphasis" w:semiHidden="0" w:uiPriority="20" w:unhideWhenUsed="0" w:qFormat="1"/>
-    <w:lsdException w:name="Table Grid" w:semiHidden="0" w:uiPriority="59" w:unhideWhenUsed="0"/>
-    <w:lsdException w:name="Placeholder Text" w:unhideWhenUsed="0"/>
-    <w:lsdException w:name="No Spacing" w:semiHidden="0" w:uiPriority="1" w:unhideWhenUsed="0" w:qFormat="1"/>
-    <w:lsdException w:name="Light Shading" w:semiHidden="0" w:uiPriority="60" w:unhideWhenUsed="0"/>
-    <w:lsdException w:name="Light List" w:semiHidden="0" w:uiPriority="61" w:unhideWhenUsed="0"/>
-    <w:lsdException w:name="Light Grid" w:semiHidden="0" w:uiPriority="62" w:unhideWhenUsed="0"/>
-    <w:lsdException w:name="Medium Shading 1" w:semiHidden="0" w:uiPriority="63" w:unhideWhenUsed="0"/>
-    <w:lsdException w:name="Medium Shading 2" w:semiHidden="0" w:uiPriority="64" w:unhideWhenUsed="0"/>
-    <w:lsdException w:name="Medium List 1" w:semiHidden="0" w:uiPriority="65" w:unhideWhenUsed="0"/>
-    <w:lsdException w:name="Medium List 2" w:semiHidden="0" w:uiPriority="66" w:unhideWhenUsed="0"/>
-    <w:lsdException w:name="Medium Grid 1" w:semiHidden="0" w:uiPriority="67" w:unhideWhenUsed="0"/>
-    <w:lsdException w:name="Medium Grid 2" w:semiHidden="0" w:uiPriority="68" w:unhideWhenUsed="0"/>
-    <w:lsdException w:name="Medium Grid 3" w:semiHidden="0" w:uiPriority="69" w:unhideWhenUsed="0"/>
-    <w:lsdException w:name="Dark List" w:semiHidden="0" w:uiPriority="70" w:unhideWhenUsed="0"/>
-    <w:lsdException w:name="Colorful Shading" w:semiHidden="0" w:uiPriority="71" w:unhideWhenUsed="0"/>
-    <w:lsdException w:name="Colorful List" w:semiHidden="0" w:uiPriority="72" w:unhideWhenUsed="0"/>
-    <w:lsdException w:name="Colorful Grid" w:semiHidden="0" w:uiPriority="73" w:unhideWhenUsed="0"/>
-    <w:lsdException w:name="Light Shading Accent 1" w:semiHidden="0" w:uiPriority="60" w:unhideWhenUsed="0"/>
-    <w:lsdException w:name="Light List Accent 1" w:semiHidden="0" w:uiPriority="61" w:unhideWhenUsed="0"/>
-    <w:lsdException w:name="Light Grid Accent 1" w:semiHidden="0" w:uiPriority="62" w:unhideWhenUsed="0"/>
-    <w:lsdException w:name="Medium Shading 1 Accent 1" w:semiHidden="0" w:uiPriority="63" w:unhideWhenUsed="0"/>
-    <w:lsdException w:name="Medium Shading 2 Accent 1" w:semiHidden="0" w:uiPriority="64" w:unhideWhenUsed="0"/>
-    <w:lsdException w:name="Medium List 1 Accent 1" w:semiHidden="0" w:uiPriority="65" w:unhideWhenUsed="0"/>
-    <w:lsdException w:name="Revision" w:unhideWhenUsed="0"/>
-    <w:lsdException w:name="List Paragraph" w:semiHidden="0" w:uiPriority="34" w:unhideWhenUsed="0" w:qFormat="1"/>
-    <w:lsdException w:name="Quote" w:semiHidden="0" w:uiPriority="29" w:unhideWhenUsed="0" w:qFormat="1"/>
-    <w:lsdException w:name="Intense Quote" w:semiHidden="0" w:uiPriority="30" w:unhideWhenUsed="0" w:qFormat="1"/>
-    <w:lsdException w:name="Medium List 2 Accent 1" w:semiHidden="0" w:uiPriority="66" w:unhideWhenUsed="0"/>
-    <w:lsdException w:name="Medium Grid 1 Accent 1" w:semiHidden="0" w:uiPriority="67" w:unhideWhenUsed="0"/>
-    <w:lsdException w:name="Medium Grid 2 Accent 1" w:semiHidden="0" w:uiPriority="68" w:unhideWhenUsed="0"/>
-    <w:lsdException w:name="Medium Grid 3 Accent 1" w:semiHidden="0" w:uiPriority="69" w:unhideWhenUsed="0"/>
-    <w:lsdException w:name="Dark List Accent 1" w:semiHidden="0" w:uiPriority="70" w:unhideWhenUsed="0"/>
-    <w:lsdException w:name="Colorful Shading Accent 1" w:semiHidden="0" w:uiPriority="71" w:unhideWhenUsed="0"/>
-    <w:lsdException w:name="Colorful List Accent 1" w:semiHidden="0" w:uiPriority="72" w:unhideWhenUsed="0"/>
-    <w:lsdException w:name="Colorful Grid Accent 1" w:semiHidden="0" w:uiPriority="73" w:unhideWhenUsed="0"/>
-    <w:lsdException w:name="Light Shading Accent 2" w:semiHidden="0" w:uiPriority="60" w:unhideWhenUsed="0"/>
-    <w:lsdException w:name="Light List Accent 2" w:semiHidden="0" w:uiPriority="61" w:unhideWhenUsed="0"/>
-    <w:lsdException w:name="Light Grid Accent 2" w:semiHidden="0" w:uiPriority="62" w:unhideWhenUsed="0"/>
-    <w:lsdException w:name="Medium Shading 1 Accent 2" w:semiHidden="0" w:uiPriority="63" w:unhideWhenUsed="0"/>
-    <w:lsdException w:name="Medium Shading 2 Accent 2" w:semiHidden="0" w:uiPriority="64" w:unhideWhenUsed="0"/>
-    <w:lsdException w:name="Medium List 1 Accent 2" w:semiHidden="0" w:uiPriority="65" w:unhideWhenUsed="0"/>
-    <w:lsdException w:name="Medium List 2 Accent 2" w:semiHidden="0" w:uiPriority="66" w:unhideWhenUsed="0"/>
-    <w:lsdException w:name="Medium Grid 1 Accent 2" w:semiHidden="0" w:uiPriority="67" w:unhideWhenUsed="0"/>
-    <w:lsdException w:name="Medium Grid 2 Accent 2" w:semiHidden="0" w:uiPriority="68" w:unhideWhenUsed="0"/>
-    <w:lsdException w:name="Medium Grid 3 Accent 2" w:semiHidden="0" w:uiPriority="69" w:unhideWhenUsed="0"/>
-    <w:lsdException w:name="Dark List Accent 2" w:semiHidden="0" w:uiPriority="70" w:unhideWhenUsed="0"/>
-    <w:lsdException w:name="Colorful Shading Accent 2" w:semiHidden="0" w:uiPriority="71" w:unhideWhenUsed="0"/>
-    <w:lsdException w:name="Colorful List Accent 2" w:semiHidden="0" w:uiPriority="72" w:unhideWhenUsed="0"/>
-    <w:lsdException w:name="Colorful Grid Accent 2" w:semiHidden="0" w:uiPriority="73" w:unhideWhenUsed="0"/>
-    <w:lsdException w:name="Light Shading Accent 3" w:semiHidden="0" w:uiPriority="60" w:unhideWhenUsed="0"/>
-    <w:lsdException w:name="Light List Accent 3" w:semiHidden="0" w:uiPriority="61" w:unhideWhenUsed="0"/>
-    <w:lsdException w:name="Light Grid Accent 3" w:semiHidden="0" w:uiPriority="62" w:unhideWhenUsed="0"/>
-    <w:lsdException w:name="Medium Shading 1 Accent 3" w:semiHidden="0" w:uiPriority="63" w:unhideWhenUsed="0"/>
-    <w:lsdException w:name="Medium Shading 2 Accent 3" w:semiHidden="0" w:uiPriority="64" w:unhideWhenUsed="0"/>
-    <w:lsdException w:name="Medium List 1 Accent 3" w:semiHidden="0" w:uiPriority="65" w:unhideWhenUsed="0"/>
-    <w:lsdException w:name="Medium List 2 Accent 3" w:semiHidden="0" w:uiPriority="66" w:unhideWhenUsed="0"/>
-    <w:lsdException w:name="Medium Grid 1 Accent 3" w:semiHidden="0" w:uiPriority="67" w:unhideWhenUsed="0"/>
-    <w:lsdException w:name="Medium Grid 2 Accent 3" w:semiHidden="0" w:uiPriority="68" w:unhideWhenUsed="0"/>
-    <w:lsdException w:name="Medium Grid 3 Accent 3" w:semiHidden="0" w:uiPriority="69" w:unhideWhenUsed="0"/>
-    <w:lsdException w:name="Dark List Accent 3" w:semiHidden="0" w:uiPriority="70" w:unhideWhenUsed="0"/>
-    <w:lsdException w:name="Colorful Shading Accent 3" w:semiHidden="0" w:uiPriority="71" w:unhideWhenUsed="0"/>
-    <w:lsdException w:name="Colorful List Accent 3" w:semiHidden="0" w:uiPriority="72" w:unhideWhenUsed="0"/>
-    <w:lsdException w:name="Colorful Grid Accent 3" w:semiHidden="0" w:uiPriority="73" w:unhideWhenUsed="0"/>
-    <w:lsdException w:name="Light Shading Accent 4" w:semiHidden="0" w:uiPriority="60" w:unhideWhenUsed="0"/>
-    <w:lsdException w:name="Light List Accent 4" w:semiHidden="0" w:uiPriority="61" w:unhideWhenUsed="0"/>
-    <w:lsdException w:name="Light Grid Accent 4" w:semiHidden="0" w:uiPriority="62" w:unhideWhenUsed="0"/>
-    <w:lsdException w:name="Medium Shading 1 Accent 4" w:semiHidden="0" w:uiPriority="63" w:unhideWhenUsed="0"/>
-    <w:lsdException w:name="Medium Shading 2 Accent 4" w:semiHidden="0" w:uiPriority="64" w:unhideWhenUsed="0"/>
-    <w:lsdException w:name="Medium List 1 Accent 4" w:semiHidden="0" w:uiPriority="65" w:unhideWhenUsed="0"/>
-    <w:lsdException w:name="Medium List 2 Accent 4" w:semiHidden="0" w:uiPriority="66" w:unhideWhenUsed="0"/>
-    <w:lsdException w:name="Medium Grid 1 Accent 4" w:semiHidden="0" w:uiPriority="67" w:unhideWhenUsed="0"/>
-    <w:lsdException w:name="Medium Grid 2 Accent 4" w:semiHidden="0" w:uiPriority="68" w:unhideWhenUsed="0"/>
-    <w:lsdException w:name="Medium Grid 3 Accent 4" w:semiHidden="0" w:uiPriority="69" w:unhideWhenUsed="0"/>
-    <w:lsdException w:name="Dark List Accent 4" w:semiHidden="0" w:uiPriority="70" w:unhideWhenUsed="0"/>
-    <w:lsdException w:name="Colorful Shading Accent 4" w:semiHidden="0" w:uiPriority="71" w:unhideWhenUsed="0"/>
-    <w:lsdException w:name="Colorful List Accent 4" w:semiHidden="0" w:uiPriority="72" w:unhideWhenUsed="0"/>
-    <w:lsdException w:name="Colorful Grid Accent 4" w:semiHidden="0" w:uiPriority="73" w:unhideWhenUsed="0"/>
-    <w:lsdException w:name="Light Shading Accent 5" w:semiHidden="0" w:uiPriority="60" w:unhideWhenUsed="0"/>
-    <w:lsdException w:name="Light List Accent 5" w:semiHidden="0" w:uiPriority="61" w:unhideWhenUsed="0"/>
-    <w:lsdException w:name="Light Grid Accent 5" w:semiHidden="0" w:uiPriority="62" w:unhideWhenUsed="0"/>
-    <w:lsdException w:name="Medium Shading 1 Accent 5" w:semiHidden="0" w:uiPriority="63" w:unhideWhenUsed="0"/>
-    <w:lsdException w:name="Medium Shading 2 Accent 5" w:semiHidden="0" w:uiPriority="64" w:unhideWhenUsed="0"/>
-    <w:lsdException w:name="Medium List 1 Accent 5" w:semiHidden="0" w:uiPriority="65" w:unhideWhenUsed="0"/>
-    <w:lsdException w:name="Medium List 2 Accent 5" w:semiHidden="0" w:uiPriority="66" w:unhideWhenUsed="0"/>
-    <w:lsdException w:name="Medium Grid 1 Accent 5" w:semiHidden="0" w:uiPriority="67" w:unhideWhenUsed="0"/>
-    <w:lsdException w:name="Medium Grid 2 Accent 5" w:semiHidden="0" w:uiPriority="68" w:unhideWhenUsed="0"/>
-    <w:lsdException w:name="Medium Grid 3 Accent 5" w:semiHidden="0" w:uiPriority="69" w:unhideWhenUsed="0"/>
-    <w:lsdException w:name="Dark List Accent 5" w:semiHidden="0" w:uiPriority="70" w:unhideWhenUsed="0"/>
-    <w:lsdException w:name="Colorful Shading Accent 5" w:semiHidden="0" w:uiPriority="71" w:unhideWhenUsed="0"/>
-    <w:lsdException w:name="Colorful List Accent 5" w:semiHidden="0" w:uiPriority="72" w:unhideWhenUsed="0"/>
-    <w:lsdException w:name="Colorful Grid Accent 5" w:semiHidden="0" w:uiPriority="73" w:unhideWhenUsed="0"/>
-    <w:lsdException w:name="Light Shading Accent 6" w:semiHidden="0" w:uiPriority="60" w:unhideWhenUsed="0"/>
-    <w:lsdException w:name="Light List Accent 6" w:semiHidden="0" w:uiPriority="61" w:unhideWhenUsed="0"/>
-    <w:lsdException w:name="Light Grid Accent 6" w:semiHidden="0" w:uiPriority="62" w:unhideWhenUsed="0"/>
-    <w:lsdException w:name="Medium Shading 1 Accent 6" w:semiHidden="0" w:uiPriority="63" w:unhideWhenUsed="0"/>
-    <w:lsdException w:name="Medium Shading 2 Accent 6" w:semiHidden="0" w:uiPriority="64" w:unhideWhenUsed="0"/>
-    <w:lsdException w:name="Medium List 1 Accent 6" w:semiHidden="0" w:uiPriority="65" w:unhideWhenUsed="0"/>
-    <w:lsdException w:name="Medium List 2 Accent 6" w:semiHidden="0" w:uiPriority="66" w:unhideWhenUsed="0"/>
-    <w:lsdException w:name="Medium Grid 1 Accent 6" w:semiHidden="0" w:uiPriority="67" w:unhideWhenUsed="0"/>
-    <w:lsdException w:name="Medium Grid 2 Accent 6" w:semiHidden="0" w:uiPriority="68" w:unhideWhenUsed="0"/>
-    <w:lsdException w:name="Medium Grid 3 Accent 6" w:semiHidden="0" w:uiPriority="69" w:unhideWhenUsed="0"/>
-    <w:lsdException w:name="Dark List Accent 6" w:semiHidden="0" w:uiPriority="70" w:unhideWhenUsed="0"/>
-    <w:lsdException w:name="Colorful Shading Accent 6" w:semiHidden="0" w:uiPriority="71" w:unhideWhenUsed="0"/>
-    <w:lsdException w:name="Colorful List Accent 6" w:semiHidden="0" w:uiPriority="72" w:unhideWhenUsed="0"/>
-    <w:lsdException w:name="Colorful Grid Accent 6" w:semiHidden="0" w:uiPriority="73" w:unhideWhenUsed="0"/>
-    <w:lsdException w:name="Subtle Emphasis" w:semiHidden="0" w:uiPriority="19" w:unhideWhenUsed="0" w:qFormat="1"/>
-    <w:lsdException w:name="Intense Emphasis" w:semiHidden="0" w:uiPriority="21" w:unhideWhenUsed="0" w:qFormat="1"/>
-    <w:lsdException w:name="Subtle Reference" w:semiHidden="0" w:uiPriority="31" w:unhideWhenUsed="0" w:qFormat="1"/>
-    <w:lsdException w:name="Intense Reference" w:semiHidden="0" w:uiPriority="32" w:unhideWhenUsed="0" w:qFormat="1"/>
-    <w:lsdException w:name="Book Title" w:semiHidden="0" w:uiPriority="33" w:unhideWhenUsed="0" w:qFormat="1"/>
-    <w:lsdException w:name="Bibliography" w:uiPriority="37"/>
-    <w:lsdException w:name="TOC Heading" w:uiPriority="39" w:qFormat="1"/>
+  <w:latentStyles w:defLockedState="0" w:defUIPriority="99" w:defSemiHidden="0" w:defUnhideWhenUsed="0" w:defQFormat="0" w:count="376">
+    <w:lsdException w:name="Normal" w:uiPriority="0" w:qFormat="1"/>
+    <w:lsdException w:name="heading 1" w:uiPriority="9" w:qFormat="1"/>
+    <w:lsdException w:name="heading 2" w:semiHidden="1" w:uiPriority="9" w:unhideWhenUsed="1" w:qFormat="1"/>
+    <w:lsdException w:name="heading 3" w:semiHidden="1" w:uiPriority="9" w:unhideWhenUsed="1" w:qFormat="1"/>
+    <w:lsdException w:name="heading 4" w:semiHidden="1" w:uiPriority="9" w:unhideWhenUsed="1" w:qFormat="1"/>
+    <w:lsdException w:name="heading 5" w:semiHidden="1" w:uiPriority="9" w:unhideWhenUsed="1" w:qFormat="1"/>
+    <w:lsdException w:name="heading 6" w:semiHidden="1" w:uiPriority="9" w:unhideWhenUsed="1" w:qFormat="1"/>
+    <w:lsdException w:name="heading 7" w:semiHidden="1" w:uiPriority="9" w:unhideWhenUsed="1" w:qFormat="1"/>
+    <w:lsdException w:name="heading 8" w:semiHidden="1" w:uiPriority="9" w:unhideWhenUsed="1" w:qFormat="1"/>
+    <w:lsdException w:name="heading 9" w:semiHidden="1" w:uiPriority="9" w:unhideWhenUsed="1" w:qFormat="1"/>
+    <w:lsdException w:name="index 1" w:semiHidden="1" w:unhideWhenUsed="1"/>
+    <w:lsdException w:name="index 2" w:semiHidden="1" w:unhideWhenUsed="1"/>
+    <w:lsdException w:name="index 3" w:semiHidden="1" w:unhideWhenUsed="1"/>
+    <w:lsdException w:name="index 4" w:semiHidden="1" w:unhideWhenUsed="1"/>
+    <w:lsdException w:name="index 5" w:semiHidden="1" w:unhideWhenUsed="1"/>
+    <w:lsdException w:name="index 6" w:semiHidden="1" w:unhideWhenUsed="1"/>
+    <w:lsdException w:name="index 7" w:semiHidden="1" w:unhideWhenUsed="1"/>
+    <w:lsdException w:name="index 8" w:semiHidden="1" w:unhideWhenUsed="1"/>
+    <w:lsdException w:name="index 9" w:semiHidden="1" w:unhideWhenUsed="1"/>
+    <w:lsdException w:name="toc 1" w:semiHidden="1" w:uiPriority="39" w:unhideWhenUsed="1"/>
+    <w:lsdException w:name="toc 2" w:semiHidden="1" w:uiPriority="39" w:unhideWhenUsed="1"/>
+    <w:lsdException w:name="toc 3" w:semiHidden="1" w:uiPriority="39" w:unhideWhenUsed="1"/>
+    <w:lsdException w:name="toc 4" w:semiHidden="1" w:uiPriority="39" w:unhideWhenUsed="1"/>
+    <w:lsdException w:name="toc 5" w:semiHidden="1" w:uiPriority="39" w:unhideWhenUsed="1"/>
+    <w:lsdException w:name="toc 6" w:semiHidden="1" w:uiPriority="39" w:unhideWhenUsed="1"/>
+    <w:lsdException w:name="toc 7" w:semiHidden="1" w:uiPriority="39" w:unhideWhenUsed="1"/>
+    <w:lsdException w:name="toc 8" w:semiHidden="1" w:uiPriority="39" w:unhideWhenUsed="1"/>
+    <w:lsdException w:name="toc 9" w:semiHidden="1" w:uiPriority="39" w:unhideWhenUsed="1"/>
+    <w:lsdException w:name="Normal Indent" w:semiHidden="1" w:unhideWhenUsed="1"/>
+    <w:lsdException w:name="footnote text" w:semiHidden="1" w:unhideWhenUsed="1"/>
+    <w:lsdException w:name="annotation text" w:semiHidden="1" w:unhideWhenUsed="1"/>
+    <w:lsdException w:name="header" w:semiHidden="1" w:unhideWhenUsed="1"/>
+    <w:lsdException w:name="footer" w:semiHidden="1" w:unhideWhenUsed="1"/>
+    <w:lsdException w:name="index heading" w:semiHidden="1" w:unhideWhenUsed="1"/>
+    <w:lsdException w:name="caption" w:semiHidden="1" w:uiPriority="35" w:unhideWhenUsed="1" w:qFormat="1"/>
+    <w:lsdException w:name="table of figures" w:semiHidden="1" w:unhideWhenUsed="1"/>
+    <w:lsdException w:name="envelope address" w:semiHidden="1" w:unhideWhenUsed="1"/>
+    <w:lsdException w:name="envelope return" w:semiHidden="1" w:unhideWhenUsed="1"/>
+    <w:lsdException w:name="footnote reference" w:semiHidden="1" w:unhideWhenUsed="1"/>
+    <w:lsdException w:name="annotation reference" w:semiHidden="1" w:unhideWhenUsed="1"/>
+    <w:lsdException w:name="line number" w:semiHidden="1" w:unhideWhenUsed="1"/>
+    <w:lsdException w:name="page number" w:semiHidden="1" w:unhideWhenUsed="1"/>
+    <w:lsdException w:name="endnote reference" w:semiHidden="1" w:unhideWhenUsed="1"/>
+    <w:lsdException w:name="endnote text" w:semiHidden="1" w:unhideWhenUsed="1"/>
+    <w:lsdException w:name="table of authorities" w:semiHidden="1" w:unhideWhenUsed="1"/>
+    <w:lsdException w:name="macro" w:semiHidden="1" w:unhideWhenUsed="1"/>
+    <w:lsdException w:name="toa heading" w:semiHidden="1" w:unhideWhenUsed="1"/>
+    <w:lsdException w:name="List" w:semiHidden="1" w:unhideWhenUsed="1"/>
+    <w:lsdException w:name="List Bullet" w:semiHidden="1" w:unhideWhenUsed="1"/>
+    <w:lsdException w:name="List Number" w:semiHidden="1" w:unhideWhenUsed="1"/>
+    <w:lsdException w:name="List 2" w:semiHidden="1" w:unhideWhenUsed="1"/>
+    <w:lsdException w:name="List 3" w:semiHidden="1" w:unhideWhenUsed="1"/>
+    <w:lsdException w:name="List 4" w:semiHidden="1" w:unhideWhenUsed="1"/>
+    <w:lsdException w:name="List 5" w:semiHidden="1" w:unhideWhenUsed="1"/>
+    <w:lsdException w:name="List Bullet 2" w:semiHidden="1" w:unhideWhenUsed="1"/>
+    <w:lsdException w:name="List Bullet 3" w:semiHidden="1" w:unhideWhenUsed="1"/>
+    <w:lsdException w:name="List Bullet 4" w:semiHidden="1" w:unhideWhenUsed="1"/>
+    <w:lsdException w:name="List Bullet 5" w:semiHidden="1" w:unhideWhenUsed="1"/>
+    <w:lsdException w:name="List Number 2" w:semiHidden="1" w:unhideWhenUsed="1"/>
+    <w:lsdException w:name="List Number 3" w:semiHidden="1" w:unhideWhenUsed="1"/>
+    <w:lsdException w:name="List Number 4" w:semiHidden="1" w:unhideWhenUsed="1"/>
+    <w:lsdException w:name="List Number 5" w:semiHidden="1" w:unhideWhenUsed="1"/>
+    <w:lsdException w:name="Title" w:uiPriority="0" w:qFormat="1"/>
+    <w:lsdException w:name="Closing" w:semiHidden="1" w:unhideWhenUsed="1"/>
+    <w:lsdException w:name="Signature" w:semiHidden="1" w:unhideWhenUsed="1"/>
+    <w:lsdException w:name="Default Paragraph Font" w:semiHidden="1" w:uiPriority="1" w:unhideWhenUsed="1"/>
+    <w:lsdException w:name="Body Text" w:semiHidden="1" w:unhideWhenUsed="1"/>
+    <w:lsdException w:name="Body Text Indent" w:semiHidden="1" w:unhideWhenUsed="1"/>
+    <w:lsdException w:name="List Continue" w:semiHidden="1" w:unhideWhenUsed="1"/>
+    <w:lsdException w:name="List Continue 2" w:semiHidden="1" w:unhideWhenUsed="1"/>
+    <w:lsdException w:name="List Continue 3" w:semiHidden="1" w:unhideWhenUsed="1"/>
+    <w:lsdException w:name="List Continue 4" w:semiHidden="1" w:unhideWhenUsed="1"/>
+    <w:lsdException w:name="List Continue 5" w:semiHidden="1" w:unhideWhenUsed="1"/>
+    <w:lsdException w:name="Message Header" w:semiHidden="1" w:unhideWhenUsed="1"/>
+    <w:lsdException w:name="Subtitle" w:uiPriority="11" w:qFormat="1"/>
+    <w:lsdException w:name="Salutation" w:semiHidden="1" w:unhideWhenUsed="1"/>
+    <w:lsdException w:name="Date" w:semiHidden="1" w:unhideWhenUsed="1"/>
+    <w:lsdException w:name="Body Text First Indent" w:semiHidden="1" w:unhideWhenUsed="1"/>
+    <w:lsdException w:name="Body Text First Indent 2" w:semiHidden="1" w:unhideWhenUsed="1"/>
+    <w:lsdException w:name="Note Heading" w:semiHidden="1" w:unhideWhenUsed="1"/>
+    <w:lsdException w:name="Body Text 2" w:semiHidden="1" w:unhideWhenUsed="1"/>
+    <w:lsdException w:name="Body Text 3" w:semiHidden="1" w:unhideWhenUsed="1"/>
+    <w:lsdException w:name="Body Text Indent 2" w:semiHidden="1" w:unhideWhenUsed="1"/>
+    <w:lsdException w:name="Body Text Indent 3" w:semiHidden="1" w:unhideWhenUsed="1"/>
+    <w:lsdException w:name="Block Text" w:semiHidden="1" w:unhideWhenUsed="1"/>
+    <w:lsdException w:name="Hyperlink" w:semiHidden="1" w:unhideWhenUsed="1"/>
+    <w:lsdException w:name="FollowedHyperlink" w:semiHidden="1" w:unhideWhenUsed="1"/>
+    <w:lsdException w:name="Strong" w:uiPriority="22" w:qFormat="1"/>
+    <w:lsdException w:name="Emphasis" w:uiPriority="20" w:qFormat="1"/>
+    <w:lsdException w:name="Document Map" w:semiHidden="1" w:unhideWhenUsed="1"/>
+    <w:lsdException w:name="Plain Text" w:semiHidden="1" w:unhideWhenUsed="1"/>
+    <w:lsdException w:name="E-mail Signature" w:semiHidden="1" w:unhideWhenUsed="1"/>
+    <w:lsdException w:name="HTML Top of Form" w:semiHidden="1" w:unhideWhenUsed="1"/>
+    <w:lsdException w:name="HTML Bottom of Form" w:semiHidden="1" w:unhideWhenUsed="1"/>
+    <w:lsdException w:name="Normal (Web)" w:semiHidden="1" w:unhideWhenUsed="1"/>
+    <w:lsdException w:name="HTML Acronym" w:semiHidden="1" w:unhideWhenUsed="1"/>
+    <w:lsdException w:name="HTML Address" w:semiHidden="1" w:unhideWhenUsed="1"/>
+    <w:lsdException w:name="HTML Cite" w:semiHidden="1" w:unhideWhenUsed="1"/>
+    <w:lsdException w:name="HTML Code" w:semiHidden="1" w:unhideWhenUsed="1"/>
+    <w:lsdException w:name="HTML Definition" w:semiHidden="1" w:unhideWhenUsed="1"/>
+    <w:lsdException w:name="HTML Keyboard" w:semiHidden="1" w:unhideWhenUsed="1"/>
+    <w:lsdException w:name="HTML Preformatted" w:semiHidden="1" w:unhideWhenUsed="1"/>
+    <w:lsdException w:name="HTML Sample" w:semiHidden="1" w:unhideWhenUsed="1"/>
+    <w:lsdException w:name="HTML Typewriter" w:semiHidden="1" w:unhideWhenUsed="1"/>
+    <w:lsdException w:name="HTML Variable" w:semiHidden="1" w:unhideWhenUsed="1"/>
+    <w:lsdException w:name="Normal Table" w:semiHidden="1" w:unhideWhenUsed="1"/>
+    <w:lsdException w:name="annotation subject" w:semiHidden="1" w:unhideWhenUsed="1"/>
+    <w:lsdException w:name="No List" w:semiHidden="1" w:unhideWhenUsed="1"/>
+    <w:lsdException w:name="Outline List 1" w:semiHidden="1" w:unhideWhenUsed="1"/>
+    <w:lsdException w:name="Outline List 2" w:semiHidden="1" w:unhideWhenUsed="1"/>
+    <w:lsdException w:name="Outline List 3" w:semiHidden="1" w:unhideWhenUsed="1"/>
+    <w:lsdException w:name="Table Simple 1" w:semiHidden="1" w:unhideWhenUsed="1"/>
+    <w:lsdException w:name="Table Simple 2" w:semiHidden="1" w:unhideWhenUsed="1"/>
+    <w:lsdException w:name="Table Simple 3" w:semiHidden="1" w:unhideWhenUsed="1"/>
+    <w:lsdException w:name="Table Classic 1" w:semiHidden="1" w:unhideWhenUsed="1"/>
+    <w:lsdException w:name="Table Classic 2" w:semiHidden="1" w:unhideWhenUsed="1"/>
+    <w:lsdException w:name="Table Classic 3" w:semiHidden="1" w:unhideWhenUsed="1"/>
+    <w:lsdException w:name="Table Classic 4" w:semiHidden="1" w:unhideWhenUsed="1"/>
+    <w:lsdException w:name="Table Colorful 1" w:semiHidden="1" w:unhideWhenUsed="1"/>
+    <w:lsdException w:name="Table Colorful 2" w:semiHidden="1" w:unhideWhenUsed="1"/>
+    <w:lsdException w:name="Table Colorful 3" w:semiHidden="1" w:unhideWhenUsed="1"/>
+    <w:lsdException w:name="Table Columns 1" w:semiHidden="1" w:unhideWhenUsed="1"/>
+    <w:lsdException w:name="Table Columns 2" w:semiHidden="1" w:unhideWhenUsed="1"/>
+    <w:lsdException w:name="Table Columns 3" w:semiHidden="1" w:unhideWhenUsed="1"/>
+    <w:lsdException w:name="Table Columns 4" w:semiHidden="1" w:unhideWhenUsed="1"/>
+    <w:lsdException w:name="Table Columns 5" w:semiHidden="1" w:unhideWhenUsed="1"/>
+    <w:lsdException w:name="Table Grid 1" w:semiHidden="1" w:unhideWhenUsed="1"/>
+    <w:lsdException w:name="Table Grid 2" w:semiHidden="1" w:unhideWhenUsed="1"/>
+    <w:lsdException w:name="Table Grid 3" w:semiHidden="1" w:unhideWhenUsed="1"/>
+    <w:lsdException w:name="Table Grid 4" w:semiHidden="1" w:unhideWhenUsed="1"/>
+    <w:lsdException w:name="Table Grid 5" w:semiHidden="1" w:unhideWhenUsed="1"/>
+    <w:lsdException w:name="Table Grid 6" w:semiHidden="1" w:unhideWhenUsed="1"/>
+    <w:lsdException w:name="Table Grid 7" w:semiHidden="1" w:unhideWhenUsed="1"/>
+    <w:lsdException w:name="Table Grid 8" w:semiHidden="1" w:unhideWhenUsed="1"/>
+    <w:lsdException w:name="Table List 1" w:semiHidden="1" w:unhideWhenUsed="1"/>
+    <w:lsdException w:name="Table List 2" w:semiHidden="1" w:unhideWhenUsed="1"/>
+    <w:lsdException w:name="Table List 3" w:semiHidden="1" w:unhideWhenUsed="1"/>
+    <w:lsdException w:name="Table List 4" w:semiHidden="1" w:unhideWhenUsed="1"/>
+    <w:lsdException w:name="Table List 5" w:semiHidden="1" w:unhideWhenUsed="1"/>
+    <w:lsdException w:name="Table List 6" w:semiHidden="1" w:unhideWhenUsed="1"/>
+    <w:lsdException w:name="Table List 7" w:semiHidden="1" w:unhideWhenUsed="1"/>
+    <w:lsdException w:name="Table List 8" w:semiHidden="1" w:unhideWhenUsed="1"/>
+    <w:lsdException w:name="Table 3D effects 1" w:semiHidden="1" w:unhideWhenUsed="1"/>
+    <w:lsdException w:name="Table 3D effects 2" w:semiHidden="1" w:unhideWhenUsed="1"/>
+    <w:lsdException w:name="Table 3D effects 3" w:semiHidden="1" w:unhideWhenUsed="1"/>
+    <w:lsdException w:name="Table Contemporary" w:semiHidden="1" w:unhideWhenUsed="1"/>
+    <w:lsdException w:name="Table Elegant" w:semiHidden="1" w:unhideWhenUsed="1"/>
+    <w:lsdException w:name="Table Professional" w:semiHidden="1" w:unhideWhenUsed="1"/>
+    <w:lsdException w:name="Table Subtle 1" w:semiHidden="1" w:unhideWhenUsed="1"/>
+    <w:lsdException w:name="Table Subtle 2" w:semiHidden="1" w:unhideWhenUsed="1"/>
+    <w:lsdException w:name="Table Web 1" w:semiHidden="1" w:unhideWhenUsed="1"/>
+    <w:lsdException w:name="Table Web 2" w:semiHidden="1" w:unhideWhenUsed="1"/>
+    <w:lsdException w:name="Table Web 3" w:semiHidden="1" w:unhideWhenUsed="1"/>
+    <w:lsdException w:name="Balloon Text" w:semiHidden="1" w:unhideWhenUsed="1"/>
+    <w:lsdException w:name="Table Grid" w:uiPriority="59"/>
+    <w:lsdException w:name="Table Theme" w:semiHidden="1" w:unhideWhenUsed="1"/>
+    <w:lsdException w:name="Placeholder Text" w:semiHidden="1"/>
+    <w:lsdException w:name="No Spacing" w:uiPriority="1" w:qFormat="1"/>
+    <w:lsdException w:name="Light Shading" w:uiPriority="60"/>
+    <w:lsdException w:name="Light List" w:uiPriority="61"/>
+    <w:lsdException w:name="Light Grid" w:uiPriority="62"/>
+    <w:lsdException w:name="Medium Shading 1" w:uiPriority="63"/>
+    <w:lsdException w:name="Medium Shading 2" w:uiPriority="64"/>
+    <w:lsdException w:name="Medium List 1" w:uiPriority="65"/>
+    <w:lsdException w:name="Medium List 2" w:uiPriority="66"/>
+    <w:lsdException w:name="Medium Grid 1" w:uiPriority="67"/>
+    <w:lsdException w:name="Medium Grid 2" w:uiPriority="68"/>
+    <w:lsdException w:name="Medium Grid 3" w:uiPriority="69"/>
+    <w:lsdException w:name="Dark List" w:uiPriority="70"/>
+    <w:lsdException w:name="Colorful Shading" w:uiPriority="71"/>
+    <w:lsdException w:name="Colorful List" w:uiPriority="72"/>
+    <w:lsdException w:name="Colorful Grid" w:uiPriority="73"/>
+    <w:lsdException w:name="Light Shading Accent 1" w:uiPriority="60"/>
+    <w:lsdException w:name="Light List Accent 1" w:uiPriority="61"/>
+    <w:lsdException w:name="Light Grid Accent 1" w:uiPriority="62"/>
+    <w:lsdException w:name="Medium Shading 1 Accent 1" w:uiPriority="63"/>
+    <w:lsdException w:name="Medium Shading 2 Accent 1" w:uiPriority="64"/>
+    <w:lsdException w:name="Medium List 1 Accent 1" w:uiPriority="65"/>
+    <w:lsdException w:name="Revision" w:semiHidden="1"/>
+    <w:lsdException w:name="List Paragraph" w:uiPriority="34" w:qFormat="1"/>
+    <w:lsdException w:name="Quote" w:uiPriority="29" w:qFormat="1"/>
+    <w:lsdException w:name="Intense Quote" w:uiPriority="30" w:qFormat="1"/>
+    <w:lsdException w:name="Medium List 2 Accent 1" w:uiPriority="66"/>
+    <w:lsdException w:name="Medium Grid 1 Accent 1" w:uiPriority="67"/>
+    <w:lsdException w:name="Medium Grid 2 Accent 1" w:uiPriority="68"/>
+    <w:lsdException w:name="Medium Grid 3 Accent 1" w:uiPriority="69"/>
+    <w:lsdException w:name="Dark List Accent 1" w:uiPriority="70"/>
+    <w:lsdException w:name="Colorful Shading Accent 1" w:uiPriority="71"/>
+    <w:lsdException w:name="Colorful List Accent 1" w:uiPriority="72"/>
+    <w:lsdException w:name="Colorful Grid Accent 1" w:uiPriority="73"/>
+    <w:lsdException w:name="Light Shading Accent 2" w:uiPriority="60"/>
+    <w:lsdException w:name="Light List Accent 2" w:uiPriority="61"/>
+    <w:lsdException w:name="Light Grid Accent 2" w:uiPriority="62"/>
+    <w:lsdException w:name="Medium Shading 1 Accent 2" w:uiPriority="63"/>
+    <w:lsdException w:name="Medium Shading 2 Accent 2" w:uiPriority="64"/>
+    <w:lsdException w:name="Medium List 1 Accent 2" w:uiPriority="65"/>
+    <w:lsdException w:name="Medium List 2 Accent 2" w:uiPriority="66"/>
+    <w:lsdException w:name="Medium Grid 1 Accent 2" w:uiPriority="67"/>
+    <w:lsdException w:name="Medium Grid 2 Accent 2" w:uiPriority="68"/>
+    <w:lsdException w:name="Medium Grid 3 Accent 2" w:uiPriority="69"/>
+    <w:lsdException w:name="Dark List Accent 2" w:uiPriority="70"/>
+    <w:lsdException w:name="Colorful Shading Accent 2" w:uiPriority="71"/>
+    <w:lsdException w:name="Colorful List Accent 2" w:uiPriority="72"/>
+    <w:lsdException w:name="Colorful Grid Accent 2" w:uiPriority="73"/>
+    <w:lsdException w:name="Light Shading Accent 3" w:uiPriority="60"/>
+    <w:lsdException w:name="Light List Accent 3" w:uiPriority="61"/>
+    <w:lsdException w:name="Light Grid Accent 3" w:uiPriority="62"/>
+    <w:lsdException w:name="Medium Shading 1 Accent 3" w:uiPriority="63"/>
+    <w:lsdException w:name="Medium Shading 2 Accent 3" w:uiPriority="64"/>
+    <w:lsdException w:name="Medium List 1 Accent 3" w:uiPriority="65"/>
+    <w:lsdException w:name="Medium List 2 Accent 3" w:uiPriority="66"/>
+    <w:lsdException w:name="Medium Grid 1 Accent 3" w:uiPriority="67"/>
+    <w:lsdException w:name="Medium Grid 2 Accent 3" w:uiPriority="68"/>
+    <w:lsdException w:name="Medium Grid 3 Accent 3" w:uiPriority="69"/>
+    <w:lsdException w:name="Dark List Accent 3" w:uiPriority="70"/>
+    <w:lsdException w:name="Colorful Shading Accent 3" w:uiPriority="71"/>
+    <w:lsdException w:name="Colorful List Accent 3" w:uiPriority="72"/>
+    <w:lsdException w:name="Colorful Grid Accent 3" w:uiPriority="73"/>
+    <w:lsdException w:name="Light Shading Accent 4" w:uiPriority="60"/>
+    <w:lsdException w:name="Light List Accent 4" w:uiPriority="61"/>
+    <w:lsdException w:name="Light Grid Accent 4" w:uiPriority="62"/>
+    <w:lsdException w:name="Medium Shading 1 Accent 4" w:uiPriority="63"/>
+    <w:lsdException w:name="Medium Shading 2 Accent 4" w:uiPriority="64"/>
+    <w:lsdException w:name="Medium List 1 Accent 4" w:uiPriority="65"/>
+    <w:lsdException w:name="Medium List 2 Accent 4" w:uiPriority="66"/>
+    <w:lsdException w:name="Medium Grid 1 Accent 4" w:uiPriority="67"/>
+    <w:lsdException w:name="Medium Grid 2 Accent 4" w:uiPriority="68"/>
+    <w:lsdException w:name="Medium Grid 3 Accent 4" w:uiPriority="69"/>
+    <w:lsdException w:name="Dark List Accent 4" w:uiPriority="70"/>
+    <w:lsdException w:name="Colorful Shading Accent 4" w:uiPriority="71"/>
+    <w:lsdException w:name="Colorful List Accent 4" w:uiPriority="72"/>
+    <w:lsdException w:name="Colorful Grid Accent 4" w:uiPriority="73"/>
+    <w:lsdException w:name="Light Shading Accent 5" w:uiPriority="60"/>
+    <w:lsdException w:name="Light List Accent 5" w:uiPriority="61"/>
+    <w:lsdException w:name="Light Grid Accent 5" w:uiPriority="62"/>
+    <w:lsdException w:name="Medium Shading 1 Accent 5" w:uiPriority="63"/>
+    <w:lsdException w:name="Medium Shading 2 Accent 5" w:uiPriority="64"/>
+    <w:lsdException w:name="Medium List 1 Accent 5" w:uiPriority="65"/>
+    <w:lsdException w:name="Medium List 2 Accent 5" w:uiPriority="66"/>
+    <w:lsdException w:name="Medium Grid 1 Accent 5" w:uiPriority="67"/>
+    <w:lsdException w:name="Medium Grid 2 Accent 5" w:uiPriority="68"/>
+    <w:lsdException w:name="Medium Grid 3 Accent 5" w:uiPriority="69"/>
+    <w:lsdException w:name="Dark List Accent 5" w:uiPriority="70"/>
+    <w:lsdException w:name="Colorful Shading Accent 5" w:uiPriority="71"/>
+    <w:lsdException w:name="Colorful List Accent 5" w:uiPriority="72"/>
+    <w:lsdException w:name="Colorful Grid Accent 5" w:uiPriority="73"/>
+    <w:lsdException w:name="Light Shading Accent 6" w:uiPriority="60"/>
+    <w:lsdException w:name="Light List Accent 6" w:uiPriority="61"/>
+    <w:lsdException w:name="Light Grid Accent 6" w:uiPriority="62"/>
+    <w:lsdException w:name="Medium Shading 1 Accent 6" w:uiPriority="63"/>
+    <w:lsdException w:name="Medium Shading 2 Accent 6" w:uiPriority="64"/>
+    <w:lsdException w:name="Medium List 1 Accent 6" w:uiPriority="65"/>
+    <w:lsdException w:name="Medium List 2 Accent 6" w:uiPriority="66"/>
+    <w:lsdException w:name="Medium Grid 1 Accent 6" w:uiPriority="67"/>
+    <w:lsdException w:name="Medium Grid 2 Accent 6" w:uiPriority="68"/>
+    <w:lsdException w:name="Medium Grid 3 Accent 6" w:uiPriority="69"/>
+    <w:lsdException w:name="Dark List Accent 6" w:uiPriority="70"/>
+    <w:lsdException w:name="Colorful Shading Accent 6" w:uiPriority="71"/>
+    <w:lsdException w:name="Colorful List Accent 6" w:uiPriority="72"/>
+    <w:lsdException w:name="Colorful Grid Accent 6" w:uiPriority="73"/>
+    <w:lsdException w:name="Subtle Emphasis" w:uiPriority="19" w:qFormat="1"/>
+    <w:lsdException w:name="Intense Emphasis" w:uiPriority="21" w:qFormat="1"/>
+    <w:lsdException w:name="Subtle Reference" w:uiPriority="31" w:qFormat="1"/>
+    <w:lsdException w:name="Intense Reference" w:uiPriority="32" w:qFormat="1"/>
+    <w:lsdException w:name="Book Title" w:uiPriority="33" w:qFormat="1"/>
+    <w:lsdException w:name="Bibliography" w:semiHidden="1" w:uiPriority="37" w:unhideWhenUsed="1"/>
+    <w:lsdException w:name="TOC Heading" w:semiHidden="1" w:uiPriority="39" w:unhideWhenUsed="1" w:qFormat="1"/>
+    <w:lsdException w:name="Plain Table 1" w:uiPriority="41"/>
+    <w:lsdException w:name="Plain Table 2" w:uiPriority="42"/>
+    <w:lsdException w:name="Plain Table 3" w:uiPriority="43"/>
+    <w:lsdException w:name="Plain Table 4" w:uiPriority="44"/>
+    <w:lsdException w:name="Plain Table 5" w:uiPriority="45"/>
+    <w:lsdException w:name="Grid Table Light" w:uiPriority="40"/>
+    <w:lsdException w:name="Grid Table 1 Light" w:uiPriority="46"/>
+    <w:lsdException w:name="Grid Table 2" w:uiPriority="47"/>
+    <w:lsdException w:name="Grid Table 3" w:uiPriority="48"/>
+    <w:lsdException w:name="Grid Table 4" w:uiPriority="49"/>
+    <w:lsdException w:name="Grid Table 5 Dark" w:uiPriority="50"/>
+    <w:lsdException w:name="Grid Table 6 Colorful" w:uiPriority="51"/>
+    <w:lsdException w:name="Grid Table 7 Colorful" w:uiPriority="52"/>
+    <w:lsdException w:name="Grid Table 1 Light Accent 1" w:uiPriority="46"/>
+    <w:lsdException w:name="Grid Table 2 Accent 1" w:uiPriority="47"/>
+    <w:lsdException w:name="Grid Table 3 Accent 1" w:uiPriority="48"/>
+    <w:lsdException w:name="Grid Table 4 Accent 1" w:uiPriority="49"/>
+    <w:lsdException w:name="Grid Table 5 Dark Accent 1" w:uiPriority="50"/>
+    <w:lsdException w:name="Grid Table 6 Colorful Accent 1" w:uiPriority="51"/>
+    <w:lsdException w:name="Grid Table 7 Colorful Accent 1" w:uiPriority="52"/>
+    <w:lsdException w:name="Grid Table 1 Light Accent 2" w:uiPriority="46"/>
+    <w:lsdException w:name="Grid Table 2 Accent 2" w:uiPriority="47"/>
+    <w:lsdException w:name="Grid Table 3 Accent 2" w:uiPriority="48"/>
+    <w:lsdException w:name="Grid Table 4 Accent 2" w:uiPriority="49"/>
+    <w:lsdException w:name="Grid Table 5 Dark Accent 2" w:uiPriority="50"/>
+    <w:lsdException w:name="Grid Table 6 Colorful Accent 2" w:uiPriority="51"/>
+    <w:lsdException w:name="Grid Table 7 Colorful Accent 2" w:uiPriority="52"/>
+    <w:lsdException w:name="Grid Table 1 Light Accent 3" w:uiPriority="46"/>
+    <w:lsdException w:name="Grid Table 2 Accent 3" w:uiPriority="47"/>
+    <w:lsdException w:name="Grid Table 3 Accent 3" w:uiPriority="48"/>
+    <w:lsdException w:name="Grid Table 4 Accent 3" w:uiPriority="49"/>
+    <w:lsdException w:name="Grid Table 5 Dark Accent 3" w:uiPriority="50"/>
+    <w:lsdException w:name="Grid Table 6 Colorful Accent 3" w:uiPriority="51"/>
+    <w:lsdException w:name="Grid Table 7 Colorful Accent 3" w:uiPriority="52"/>
+    <w:lsdException w:name="Grid Table 1 Light Accent 4" w:uiPriority="46"/>
+    <w:lsdException w:name="Grid Table 2 Accent 4" w:uiPriority="47"/>
+    <w:lsdException w:name="Grid Table 3 Accent 4" w:uiPriority="48"/>
+    <w:lsdException w:name="Grid Table 4 Accent 4" w:uiPriority="49"/>
+    <w:lsdException w:name="Grid Table 5 Dark Accent 4" w:uiPriority="50"/>
+    <w:lsdException w:name="Grid Table 6 Colorful Accent 4" w:uiPriority="51"/>
+    <w:lsdException w:name="Grid Table 7 Colorful Accent 4" w:uiPriority="52"/>
+    <w:lsdException w:name="Grid Table 1 Light Accent 5" w:uiPriority="46"/>
+    <w:lsdException w:name="Grid Table 2 Accent 5" w:uiPriority="47"/>
+    <w:lsdException w:name="Grid Table 3 Accent 5" w:uiPriority="48"/>
+    <w:lsdException w:name="Grid Table 4 Accent 5" w:uiPriority="49"/>
+    <w:lsdException w:name="Grid Table 5 Dark Accent 5" w:uiPriority="50"/>
+    <w:lsdException w:name="Grid Table 6 Colorful Accent 5" w:uiPriority="51"/>
+    <w:lsdException w:name="Grid Table 7 Colorful Accent 5" w:uiPriority="52"/>
+    <w:lsdException w:name="Grid Table 1 Light Accent 6" w:uiPriority="46"/>
+    <w:lsdException w:name="Grid Table 2 Accent 6" w:uiPriority="47"/>
+    <w:lsdException w:name="Grid Table 3 Accent 6" w:uiPriority="48"/>
+    <w:lsdException w:name="Grid Table 4 Accent 6" w:uiPriority="49"/>
+    <w:lsdException w:name="Grid Table 5 Dark Accent 6" w:uiPriority="50"/>
+    <w:lsdException w:name="Grid Table 6 Colorful Accent 6" w:uiPriority="51"/>
+    <w:lsdException w:name="Grid Table 7 Colorful Accent 6" w:uiPriority="52"/>
+    <w:lsdException w:name="List Table 1 Light" w:uiPriority="46"/>
+    <w:lsdException w:name="List Table 2" w:uiPriority="47"/>
+    <w:lsdException w:name="List Table 3" w:uiPriority="48"/>
+    <w:lsdException w:name="List Table 4" w:uiPriority="49"/>
+    <w:lsdException w:name="List Table 5 Dark" w:uiPriority="50"/>
+    <w:lsdException w:name="List Table 6 Colorful" w:uiPriority="51"/>
+    <w:lsdException w:name="List Table 7 Colorful" w:uiPriority="52"/>
+    <w:lsdException w:name="List Table 1 Light Accent 1" w:uiPriority="46"/>
+    <w:lsdException w:name="List Table 2 Accent 1" w:uiPriority="47"/>
+    <w:lsdException w:name="List Table 3 Accent 1" w:uiPriority="48"/>
+    <w:lsdException w:name="List Table 4 Accent 1" w:uiPriority="49"/>
+    <w:lsdException w:name="List Table 5 Dark Accent 1" w:uiPriority="50"/>
+    <w:lsdException w:name="List Table 6 Colorful Accent 1" w:uiPriority="51"/>
+    <w:lsdException w:name="List Table 7 Colorful Accent 1" w:uiPriority="52"/>
+    <w:lsdException w:name="List Table 1 Light Accent 2" w:uiPriority="46"/>
+    <w:lsdException w:name="List Table 2 Accent 2" w:uiPriority="47"/>
+    <w:lsdException w:name="List Table 3 Accent 2" w:uiPriority="48"/>
+    <w:lsdException w:name="List Table 4 Accent 2" w:uiPriority="49"/>
+    <w:lsdException w:name="List Table 5 Dark Accent 2" w:uiPriority="50"/>
+    <w:lsdException w:name="List Table 6 Colorful Accent 2" w:uiPriority="51"/>
+    <w:lsdException w:name="List Table 7 Colorful Accent 2" w:uiPriority="52"/>
+    <w:lsdException w:name="List Table 1 Light Accent 3" w:uiPriority="46"/>
+    <w:lsdException w:name="List Table 2 Accent 3" w:uiPriority="47"/>
+    <w:lsdException w:name="List Table 3 Accent 3" w:uiPriority="48"/>
+    <w:lsdException w:name="List Table 4 Accent 3" w:uiPriority="49"/>
+    <w:lsdException w:name="List Table 5 Dark Accent 3" w:uiPriority="50"/>
+    <w:lsdException w:name="List Table 6 Colorful Accent 3" w:uiPriority="51"/>
+    <w:lsdException w:name="List Table 7 Colorful Accent 3" w:uiPriority="52"/>
+    <w:lsdException w:name="List Table 1 Light Accent 4" w:uiPriority="46"/>
+    <w:lsdException w:name="List Table 2 Accent 4" w:uiPriority="47"/>
+    <w:lsdException w:name="List Table 3 Accent 4" w:uiPriority="48"/>
+    <w:lsdException w:name="List Table 4 Accent 4" w:uiPriority="49"/>
+    <w:lsdException w:name="List Table 5 Dark Accent 4" w:uiPriority="50"/>
+    <w:lsdException w:name="List Table 6 Colorful Accent 4" w:uiPriority="51"/>
+    <w:lsdException w:name="List Table 7 Colorful Accent 4" w:uiPriority="52"/>
+    <w:lsdException w:name="List Table 1 Light Accent 5" w:uiPriority="46"/>
+    <w:lsdException w:name="List Table 2 Accent 5" w:uiPriority="47"/>
+    <w:lsdException w:name="List Table 3 Accent 5" w:uiPriority="48"/>
+    <w:lsdException w:name="List Table 4 Accent 5" w:uiPriority="49"/>
+    <w:lsdException w:name="List Table 5 Dark Accent 5" w:uiPriority="50"/>
+    <w:lsdException w:name="List Table 6 Colorful Accent 5" w:uiPriority="51"/>
+    <w:lsdException w:name="List Table 7 Colorful Accent 5" w:uiPriority="52"/>
+    <w:lsdException w:name="List Table 1 Light Accent 6" w:uiPriority="46"/>
+    <w:lsdException w:name="List Table 2 Accent 6" w:uiPriority="47"/>
+    <w:lsdException w:name="List Table 3 Accent 6" w:uiPriority="48"/>
+    <w:lsdException w:name="List Table 4 Accent 6" w:uiPriority="49"/>
+    <w:lsdException w:name="List Table 5 Dark Accent 6" w:uiPriority="50"/>
+    <w:lsdException w:name="List Table 6 Colorful Accent 6" w:uiPriority="51"/>
+    <w:lsdException w:name="List Table 7 Colorful Accent 6" w:uiPriority="52"/>
+    <w:lsdException w:name="Mention" w:semiHidden="1" w:unhideWhenUsed="1"/>
+    <w:lsdException w:name="Smart Hyperlink" w:semiHidden="1" w:unhideWhenUsed="1"/>
+    <w:lsdException w:name="Hashtag" w:semiHidden="1" w:unhideWhenUsed="1"/>
+    <w:lsdException w:name="Unresolved Mention" w:semiHidden="1" w:unhideWhenUsed="1"/>
+    <w:lsdException w:name="Smart Link" w:semiHidden="1" w:unhideWhenUsed="1"/>
   </w:latentStyles>
   <w:style w:type="paragraph" w:default="1" w:styleId="Normale">
     <w:name w:val="Normal"/>
@@ -4116,7 +4372,6 @@
     <w:uiPriority w:val="99"/>
     <w:semiHidden/>
     <w:unhideWhenUsed/>
-    <w:qFormat/>
     <w:tblPr>
       <w:tblInd w:w="0" w:type="dxa"/>
       <w:tblCellMar>
@@ -4145,7 +4400,7 @@
   <w:style w:type="paragraph" w:customStyle="1" w:styleId="Intestazione1">
     <w:name w:val="Intestazione1"/>
     <w:basedOn w:val="Normale"/>
-    <w:next w:val="Corpodeltesto"/>
+    <w:next w:val="Corpotesto"/>
     <w:rsid w:val="002F2715"/>
     <w:pPr>
       <w:keepNext/>
@@ -4157,7 +4412,7 @@
       <w:szCs w:val="28"/>
     </w:rPr>
   </w:style>
-  <w:style w:type="paragraph" w:styleId="Corpodeltesto">
+  <w:style w:type="paragraph" w:styleId="Corpotesto">
     <w:name w:val="Body Text"/>
     <w:basedOn w:val="Normale"/>
     <w:rsid w:val="002F2715"/>
@@ -4167,7 +4422,7 @@
   </w:style>
   <w:style w:type="paragraph" w:styleId="Elenco">
     <w:name w:val="List"/>
-    <w:basedOn w:val="Corpodeltesto"/>
+    <w:basedOn w:val="Corpotesto"/>
     <w:rsid w:val="002F2715"/>
     <w:rPr>
       <w:rFonts w:cs="Arial"/>
@@ -4229,7 +4484,7 @@
   <w:style w:type="paragraph" w:styleId="Sottotitolo">
     <w:name w:val="Subtitle"/>
     <w:basedOn w:val="Normale"/>
-    <w:next w:val="Corpodeltesto"/>
+    <w:next w:val="Corpotesto"/>
     <w:qFormat/>
     <w:rsid w:val="002F2715"/>
     <w:pPr>
@@ -4590,7 +4845,7 @@
   <a:extraClrSchemeLst/>
   <a:extLst>
     <a:ext uri="{05A4C25C-085E-4340-85A3-A5531E510DB2}">
-      <thm15:themeFamily xmlns:thm15="http://schemas.microsoft.com/office/thememl/2012/main" xmlns="" name="Office Theme" id="{62F939B6-93AF-4DB8-9C6B-D6C7DFDC589F}" vid="{4A3C46E8-61CC-4603-A589-7422A47A8E4A}"/>
+      <thm15:themeFamily xmlns:thm15="http://schemas.microsoft.com/office/thememl/2012/main" name="Office Theme" id="{62F939B6-93AF-4DB8-9C6B-D6C7DFDC589F}" vid="{4A3C46E8-61CC-4603-A589-7422A47A8E4A}"/>
     </a:ext>
   </a:extLst>
 </a:theme>

</xml_diff>